<commit_message>
Final final doc update
</commit_message>
<xml_diff>
--- a/VictorDelaCruz-Assignment-1.docx
+++ b/VictorDelaCruz-Assignment-1.docx
@@ -1369,13 +1369,35 @@
     </w:p>
     <w:p>
       <w:r>
-        <w:t xml:space="preserve">Using JLex (or JFlex) and CUP, implement a simple calculator that will parse an arithmetic expression and return the result. Here is an example of the behaviour of </w:t>
+        <w:t xml:space="preserve">Using </w:t>
+      </w:r>
+      <w:proofErr w:type="spellStart"/>
+      <w:r>
+        <w:t>JLex</w:t>
+      </w:r>
+      <w:proofErr w:type="spellEnd"/>
+      <w:r>
+        <w:t xml:space="preserve"> (or </w:t>
+      </w:r>
+      <w:proofErr w:type="spellStart"/>
+      <w:r>
+        <w:t>JFlex</w:t>
+      </w:r>
+      <w:proofErr w:type="spellEnd"/>
+      <w:r>
+        <w:t xml:space="preserve">) and CUP, implement a simple calculator that will parse an arithmetic expression and return the result. Here is an example of the </w:t>
+      </w:r>
+      <w:proofErr w:type="spellStart"/>
+      <w:r>
+        <w:t>behaviour</w:t>
+      </w:r>
+      <w:proofErr w:type="spellEnd"/>
+      <w:r>
+        <w:t xml:space="preserve"> of </w:t>
       </w:r>
       <w:r>
         <w:t>the</w:t>
       </w:r>
-      <w:bookmarkStart w:id="4" w:name="_GoBack"/>
-      <w:bookmarkEnd w:id="4"/>
       <w:r>
         <w:t xml:space="preserve"> program: </w:t>
       </w:r>
@@ -1460,622 +1482,792 @@
         <w:pStyle w:val="Heading1"/>
         <w:ind w:left="567" w:hanging="567"/>
       </w:pPr>
-      <w:bookmarkStart w:id="5" w:name="_Toc442434576"/>
+      <w:bookmarkStart w:id="4" w:name="_Toc442434576"/>
       <w:r>
         <w:t>Solution Package Overview</w:t>
+      </w:r>
+      <w:bookmarkEnd w:id="4"/>
+    </w:p>
+    <w:p>
+      <w:r>
+        <w:t>The following tree view shows the key structure of the submitted</w:t>
+      </w:r>
+      <w:r>
+        <w:t xml:space="preserve"> implementation solution for the programming assignment.</w:t>
+      </w:r>
+    </w:p>
+    <w:p>
+      <w:pPr>
+        <w:pStyle w:val="NormalWeb"/>
+        <w:contextualSpacing/>
+        <w:rPr>
+          <w:rFonts w:cs="Times New Roman"/>
+          <w:sz w:val="22"/>
+          <w:szCs w:val="22"/>
+        </w:rPr>
+      </w:pPr>
+      <w:r>
+        <w:rPr>
+          <w:rFonts w:cs="Times New Roman"/>
+          <w:sz w:val="22"/>
+          <w:szCs w:val="22"/>
+        </w:rPr>
+        <w:t>.</w:t>
+      </w:r>
+    </w:p>
+    <w:p>
+      <w:pPr>
+        <w:pStyle w:val="NormalWeb"/>
+        <w:contextualSpacing/>
+        <w:rPr>
+          <w:rFonts w:cs="Times New Roman"/>
+          <w:sz w:val="22"/>
+          <w:szCs w:val="22"/>
+        </w:rPr>
+      </w:pPr>
+      <w:r>
+        <w:rPr>
+          <w:rFonts w:cs="Times New Roman"/>
+          <w:sz w:val="22"/>
+          <w:szCs w:val="22"/>
+        </w:rPr>
+        <w:t>├── Calculator</w:t>
+      </w:r>
+      <w:r>
+        <w:rPr>
+          <w:rFonts w:cs="Times New Roman"/>
+          <w:sz w:val="22"/>
+          <w:szCs w:val="22"/>
+        </w:rPr>
+        <w:tab/>
+      </w:r>
+      <w:r>
+        <w:rPr>
+          <w:rFonts w:cs="Times New Roman"/>
+          <w:sz w:val="22"/>
+          <w:szCs w:val="22"/>
+        </w:rPr>
+        <w:tab/>
+      </w:r>
+      <w:r>
+        <w:rPr>
+          <w:rFonts w:cs="Times New Roman"/>
+          <w:sz w:val="22"/>
+          <w:szCs w:val="22"/>
+        </w:rPr>
+        <w:tab/>
+        <w:t>/* main folder */</w:t>
+      </w:r>
+    </w:p>
+    <w:p>
+      <w:pPr>
+        <w:pStyle w:val="NormalWeb"/>
+        <w:contextualSpacing/>
+        <w:rPr>
+          <w:rFonts w:cs="Times New Roman"/>
+          <w:sz w:val="22"/>
+          <w:szCs w:val="22"/>
+        </w:rPr>
+      </w:pPr>
+      <w:r>
+        <w:rPr>
+          <w:rFonts w:cs="Times New Roman"/>
+          <w:sz w:val="22"/>
+          <w:szCs w:val="22"/>
+        </w:rPr>
+        <w:t>│   ├── Calculator</w:t>
+      </w:r>
+      <w:r>
+        <w:rPr>
+          <w:rFonts w:cs="Times New Roman"/>
+          <w:sz w:val="22"/>
+          <w:szCs w:val="22"/>
+        </w:rPr>
+        <w:tab/>
+      </w:r>
+      <w:r>
+        <w:rPr>
+          <w:rFonts w:cs="Times New Roman"/>
+          <w:sz w:val="22"/>
+          <w:szCs w:val="22"/>
+        </w:rPr>
+        <w:tab/>
+        <w:t xml:space="preserve">/* </w:t>
+      </w:r>
+      <w:r>
+        <w:rPr>
+          <w:rFonts w:cs="Times New Roman"/>
+          <w:sz w:val="22"/>
+          <w:szCs w:val="22"/>
+        </w:rPr>
+        <w:t xml:space="preserve">package </w:t>
+      </w:r>
+      <w:r>
+        <w:rPr>
+          <w:rFonts w:cs="Times New Roman"/>
+          <w:sz w:val="22"/>
+          <w:szCs w:val="22"/>
+        </w:rPr>
+        <w:t>contains the compiled Calculator classes */</w:t>
+      </w:r>
+    </w:p>
+    <w:p>
+      <w:pPr>
+        <w:pStyle w:val="NormalWeb"/>
+        <w:contextualSpacing/>
+        <w:rPr>
+          <w:rFonts w:cs="Times New Roman"/>
+          <w:sz w:val="22"/>
+          <w:szCs w:val="22"/>
+        </w:rPr>
+      </w:pPr>
+      <w:r>
+        <w:rPr>
+          <w:rFonts w:cs="Times New Roman"/>
+          <w:sz w:val="22"/>
+          <w:szCs w:val="22"/>
+        </w:rPr>
+        <w:t xml:space="preserve">│   ├── </w:t>
+      </w:r>
+      <w:proofErr w:type="spellStart"/>
+      <w:r>
+        <w:rPr>
+          <w:rFonts w:cs="Times New Roman"/>
+          <w:sz w:val="22"/>
+          <w:szCs w:val="22"/>
+        </w:rPr>
+        <w:t>Calculator.cup</w:t>
+      </w:r>
+      <w:proofErr w:type="spellEnd"/>
+      <w:r>
+        <w:rPr>
+          <w:rFonts w:cs="Times New Roman"/>
+          <w:sz w:val="22"/>
+          <w:szCs w:val="22"/>
+        </w:rPr>
+        <w:tab/>
+      </w:r>
+      <w:r>
+        <w:rPr>
+          <w:rFonts w:cs="Times New Roman"/>
+          <w:sz w:val="22"/>
+          <w:szCs w:val="22"/>
+        </w:rPr>
+        <w:tab/>
+        <w:t>/* CUP input specification */</w:t>
+      </w:r>
+    </w:p>
+    <w:p>
+      <w:pPr>
+        <w:pStyle w:val="NormalWeb"/>
+        <w:contextualSpacing/>
+        <w:rPr>
+          <w:rFonts w:cs="Times New Roman"/>
+          <w:sz w:val="22"/>
+          <w:szCs w:val="22"/>
+        </w:rPr>
+      </w:pPr>
+      <w:r>
+        <w:rPr>
+          <w:rFonts w:cs="Times New Roman"/>
+          <w:sz w:val="22"/>
+          <w:szCs w:val="22"/>
+        </w:rPr>
+        <w:t xml:space="preserve">│   ├── </w:t>
+      </w:r>
+      <w:proofErr w:type="spellStart"/>
+      <w:r>
+        <w:rPr>
+          <w:rFonts w:cs="Times New Roman"/>
+          <w:sz w:val="22"/>
+          <w:szCs w:val="22"/>
+        </w:rPr>
+        <w:t>Calculator.lex</w:t>
+      </w:r>
+      <w:proofErr w:type="spellEnd"/>
+      <w:r>
+        <w:rPr>
+          <w:rFonts w:cs="Times New Roman"/>
+          <w:sz w:val="22"/>
+          <w:szCs w:val="22"/>
+        </w:rPr>
+        <w:tab/>
+      </w:r>
+      <w:r>
+        <w:rPr>
+          <w:rFonts w:cs="Times New Roman"/>
+          <w:sz w:val="22"/>
+          <w:szCs w:val="22"/>
+        </w:rPr>
+        <w:tab/>
+        <w:t xml:space="preserve">/* </w:t>
+      </w:r>
+      <w:proofErr w:type="spellStart"/>
+      <w:r>
+        <w:rPr>
+          <w:rFonts w:cs="Times New Roman"/>
+          <w:sz w:val="22"/>
+          <w:szCs w:val="22"/>
+        </w:rPr>
+        <w:t>JLex</w:t>
+      </w:r>
+      <w:proofErr w:type="spellEnd"/>
+      <w:r>
+        <w:rPr>
+          <w:rFonts w:cs="Times New Roman"/>
+          <w:sz w:val="22"/>
+          <w:szCs w:val="22"/>
+        </w:rPr>
+        <w:t xml:space="preserve"> input specification */</w:t>
+      </w:r>
+    </w:p>
+    <w:p>
+      <w:pPr>
+        <w:pStyle w:val="NormalWeb"/>
+        <w:contextualSpacing/>
+        <w:rPr>
+          <w:rFonts w:cs="Times New Roman"/>
+          <w:sz w:val="22"/>
+          <w:szCs w:val="22"/>
+        </w:rPr>
+      </w:pPr>
+      <w:r>
+        <w:rPr>
+          <w:rFonts w:cs="Times New Roman"/>
+          <w:sz w:val="22"/>
+          <w:szCs w:val="22"/>
+        </w:rPr>
+        <w:t xml:space="preserve">│   ├── </w:t>
+      </w:r>
+      <w:proofErr w:type="spellStart"/>
+      <w:r>
+        <w:rPr>
+          <w:rFonts w:cs="Times New Roman"/>
+          <w:sz w:val="22"/>
+          <w:szCs w:val="22"/>
+        </w:rPr>
+        <w:t>JLex</w:t>
+      </w:r>
+      <w:proofErr w:type="spellEnd"/>
+      <w:r>
+        <w:rPr>
+          <w:rFonts w:cs="Times New Roman"/>
+          <w:sz w:val="22"/>
+          <w:szCs w:val="22"/>
+        </w:rPr>
+        <w:tab/>
+      </w:r>
+      <w:r>
+        <w:rPr>
+          <w:rFonts w:cs="Times New Roman"/>
+          <w:sz w:val="22"/>
+          <w:szCs w:val="22"/>
+        </w:rPr>
+        <w:tab/>
+      </w:r>
+      <w:r>
+        <w:rPr>
+          <w:rFonts w:cs="Times New Roman"/>
+          <w:sz w:val="22"/>
+          <w:szCs w:val="22"/>
+        </w:rPr>
+        <w:tab/>
+        <w:t xml:space="preserve">/* folder contains </w:t>
+      </w:r>
+      <w:proofErr w:type="spellStart"/>
+      <w:r>
+        <w:rPr>
+          <w:rFonts w:cs="Times New Roman"/>
+          <w:sz w:val="22"/>
+          <w:szCs w:val="22"/>
+        </w:rPr>
+        <w:t>JLex</w:t>
+      </w:r>
+      <w:proofErr w:type="spellEnd"/>
+      <w:r>
+        <w:rPr>
+          <w:rFonts w:cs="Times New Roman"/>
+          <w:sz w:val="22"/>
+          <w:szCs w:val="22"/>
+        </w:rPr>
+        <w:t xml:space="preserve"> source and classes */</w:t>
+      </w:r>
+    </w:p>
+    <w:p>
+      <w:pPr>
+        <w:pStyle w:val="NormalWeb"/>
+        <w:contextualSpacing/>
+        <w:rPr>
+          <w:rFonts w:cs="Times New Roman"/>
+          <w:sz w:val="22"/>
+          <w:szCs w:val="22"/>
+        </w:rPr>
+      </w:pPr>
+      <w:r>
+        <w:rPr>
+          <w:rFonts w:cs="Times New Roman"/>
+          <w:sz w:val="22"/>
+          <w:szCs w:val="22"/>
+        </w:rPr>
+        <w:t>│   │   ├── Main.java</w:t>
+      </w:r>
+      <w:r>
+        <w:rPr>
+          <w:rFonts w:cs="Times New Roman"/>
+          <w:sz w:val="22"/>
+          <w:szCs w:val="22"/>
+        </w:rPr>
+        <w:tab/>
+      </w:r>
+      <w:r>
+        <w:rPr>
+          <w:rFonts w:cs="Times New Roman"/>
+          <w:sz w:val="22"/>
+          <w:szCs w:val="22"/>
+        </w:rPr>
+        <w:tab/>
+        <w:t xml:space="preserve">/* </w:t>
+      </w:r>
+      <w:proofErr w:type="spellStart"/>
+      <w:r>
+        <w:rPr>
+          <w:rFonts w:cs="Times New Roman"/>
+          <w:sz w:val="22"/>
+          <w:szCs w:val="22"/>
+        </w:rPr>
+        <w:t>JLex</w:t>
+      </w:r>
+      <w:proofErr w:type="spellEnd"/>
+      <w:r>
+        <w:rPr>
+          <w:rFonts w:cs="Times New Roman"/>
+          <w:sz w:val="22"/>
+          <w:szCs w:val="22"/>
+        </w:rPr>
+        <w:t xml:space="preserve"> source code</w:t>
+      </w:r>
+    </w:p>
+    <w:p>
+      <w:pPr>
+        <w:pStyle w:val="NormalWeb"/>
+        <w:contextualSpacing/>
+        <w:rPr>
+          <w:rFonts w:cs="Times New Roman"/>
+          <w:sz w:val="22"/>
+          <w:szCs w:val="22"/>
+        </w:rPr>
+      </w:pPr>
+      <w:r>
+        <w:rPr>
+          <w:rFonts w:cs="Times New Roman"/>
+          <w:sz w:val="22"/>
+          <w:szCs w:val="22"/>
+        </w:rPr>
+        <w:t xml:space="preserve">│   ├── </w:t>
+      </w:r>
+      <w:proofErr w:type="spellStart"/>
+      <w:r>
+        <w:rPr>
+          <w:rFonts w:cs="Times New Roman"/>
+          <w:sz w:val="22"/>
+          <w:szCs w:val="22"/>
+        </w:rPr>
+        <w:t>JavaCup</w:t>
+      </w:r>
+      <w:proofErr w:type="spellEnd"/>
+      <w:r>
+        <w:rPr>
+          <w:rFonts w:cs="Times New Roman"/>
+          <w:sz w:val="22"/>
+          <w:szCs w:val="22"/>
+        </w:rPr>
+        <w:tab/>
+      </w:r>
+      <w:r>
+        <w:rPr>
+          <w:rFonts w:cs="Times New Roman"/>
+          <w:sz w:val="22"/>
+          <w:szCs w:val="22"/>
+        </w:rPr>
+        <w:tab/>
+        <w:t>/*</w:t>
+      </w:r>
+      <w:r>
+        <w:rPr>
+          <w:rFonts w:cs="Times New Roman"/>
+          <w:sz w:val="22"/>
+          <w:szCs w:val="22"/>
+        </w:rPr>
+        <w:t xml:space="preserve"> contains all CUP related files and binaries */</w:t>
+      </w:r>
+    </w:p>
+    <w:p>
+      <w:pPr>
+        <w:pStyle w:val="NormalWeb"/>
+        <w:contextualSpacing/>
+        <w:rPr>
+          <w:rFonts w:cs="Times New Roman"/>
+          <w:sz w:val="22"/>
+          <w:szCs w:val="22"/>
+        </w:rPr>
+      </w:pPr>
+      <w:r>
+        <w:rPr>
+          <w:rFonts w:cs="Times New Roman"/>
+          <w:sz w:val="22"/>
+          <w:szCs w:val="22"/>
+        </w:rPr>
+        <w:t xml:space="preserve">│   │   ├── </w:t>
+      </w:r>
+      <w:proofErr w:type="spellStart"/>
+      <w:r>
+        <w:rPr>
+          <w:rFonts w:cs="Times New Roman"/>
+          <w:sz w:val="22"/>
+          <w:szCs w:val="22"/>
+        </w:rPr>
+        <w:t>java_cup</w:t>
+      </w:r>
+      <w:proofErr w:type="spellEnd"/>
+      <w:r>
+        <w:rPr>
+          <w:rFonts w:cs="Times New Roman"/>
+          <w:sz w:val="22"/>
+          <w:szCs w:val="22"/>
+        </w:rPr>
+        <w:tab/>
+      </w:r>
+      <w:r>
+        <w:rPr>
+          <w:rFonts w:cs="Times New Roman"/>
+          <w:sz w:val="22"/>
+          <w:szCs w:val="22"/>
+        </w:rPr>
+        <w:tab/>
+        <w:t xml:space="preserve">/* package contains the </w:t>
+      </w:r>
+      <w:proofErr w:type="spellStart"/>
+      <w:r>
+        <w:rPr>
+          <w:rFonts w:cs="Times New Roman"/>
+          <w:sz w:val="22"/>
+          <w:szCs w:val="22"/>
+        </w:rPr>
+        <w:t>java_cup</w:t>
+      </w:r>
+      <w:proofErr w:type="spellEnd"/>
+      <w:r>
+        <w:rPr>
+          <w:rFonts w:cs="Times New Roman"/>
+          <w:sz w:val="22"/>
+          <w:szCs w:val="22"/>
+        </w:rPr>
+        <w:t xml:space="preserve"> classes */</w:t>
+      </w:r>
+    </w:p>
+    <w:p>
+      <w:pPr>
+        <w:pStyle w:val="NormalWeb"/>
+        <w:contextualSpacing/>
+        <w:rPr>
+          <w:rFonts w:cs="Times New Roman"/>
+          <w:sz w:val="22"/>
+          <w:szCs w:val="22"/>
+        </w:rPr>
+      </w:pPr>
+      <w:r>
+        <w:rPr>
+          <w:rFonts w:cs="Times New Roman"/>
+          <w:sz w:val="22"/>
+          <w:szCs w:val="22"/>
+        </w:rPr>
+        <w:t>│   ├── README</w:t>
+      </w:r>
+      <w:r>
+        <w:rPr>
+          <w:rFonts w:cs="Times New Roman"/>
+          <w:sz w:val="22"/>
+          <w:szCs w:val="22"/>
+        </w:rPr>
+        <w:tab/>
+      </w:r>
+      <w:r>
+        <w:rPr>
+          <w:rFonts w:cs="Times New Roman"/>
+          <w:sz w:val="22"/>
+          <w:szCs w:val="22"/>
+        </w:rPr>
+        <w:tab/>
+        <w:t>/* file describing compilation and invocation */</w:t>
+      </w:r>
+    </w:p>
+    <w:p>
+      <w:pPr>
+        <w:pStyle w:val="NormalWeb"/>
+        <w:contextualSpacing/>
+        <w:rPr>
+          <w:rFonts w:cs="Times New Roman"/>
+          <w:sz w:val="22"/>
+          <w:szCs w:val="22"/>
+        </w:rPr>
+      </w:pPr>
+      <w:r>
+        <w:rPr>
+          <w:rFonts w:cs="Times New Roman"/>
+          <w:sz w:val="22"/>
+          <w:szCs w:val="22"/>
+        </w:rPr>
+        <w:t>│   ├── Yylex.java</w:t>
+      </w:r>
+      <w:r>
+        <w:rPr>
+          <w:rFonts w:cs="Times New Roman"/>
+          <w:sz w:val="22"/>
+          <w:szCs w:val="22"/>
+        </w:rPr>
+        <w:tab/>
+      </w:r>
+      <w:r>
+        <w:rPr>
+          <w:rFonts w:cs="Times New Roman"/>
+          <w:sz w:val="22"/>
+          <w:szCs w:val="22"/>
+        </w:rPr>
+        <w:tab/>
+        <w:t xml:space="preserve">/* scanner file, renamed output from </w:t>
+      </w:r>
+      <w:proofErr w:type="spellStart"/>
+      <w:r>
+        <w:rPr>
+          <w:rFonts w:cs="Times New Roman"/>
+          <w:sz w:val="22"/>
+          <w:szCs w:val="22"/>
+        </w:rPr>
+        <w:t>JLex</w:t>
+      </w:r>
+      <w:proofErr w:type="spellEnd"/>
+      <w:r>
+        <w:rPr>
+          <w:rFonts w:cs="Times New Roman"/>
+          <w:sz w:val="22"/>
+          <w:szCs w:val="22"/>
+        </w:rPr>
+        <w:t xml:space="preserve">  */</w:t>
+      </w:r>
+    </w:p>
+    <w:p>
+      <w:pPr>
+        <w:pStyle w:val="NormalWeb"/>
+        <w:contextualSpacing/>
+        <w:rPr>
+          <w:rFonts w:cs="Times New Roman"/>
+          <w:sz w:val="22"/>
+          <w:szCs w:val="22"/>
+        </w:rPr>
+      </w:pPr>
+      <w:r>
+        <w:rPr>
+          <w:rFonts w:cs="Times New Roman"/>
+          <w:sz w:val="22"/>
+          <w:szCs w:val="22"/>
+        </w:rPr>
+        <w:t xml:space="preserve">│   ├── </w:t>
+      </w:r>
+      <w:proofErr w:type="spellStart"/>
+      <w:r>
+        <w:rPr>
+          <w:rFonts w:cs="Times New Roman"/>
+          <w:sz w:val="22"/>
+          <w:szCs w:val="22"/>
+        </w:rPr>
+        <w:t>mycalc</w:t>
+      </w:r>
+      <w:proofErr w:type="spellEnd"/>
+      <w:r>
+        <w:rPr>
+          <w:rFonts w:cs="Times New Roman"/>
+          <w:sz w:val="22"/>
+          <w:szCs w:val="22"/>
+        </w:rPr>
+        <w:tab/>
+      </w:r>
+      <w:r>
+        <w:rPr>
+          <w:rFonts w:cs="Times New Roman"/>
+          <w:sz w:val="22"/>
+          <w:szCs w:val="22"/>
+        </w:rPr>
+        <w:tab/>
+      </w:r>
+      <w:r>
+        <w:rPr>
+          <w:rFonts w:cs="Times New Roman"/>
+          <w:sz w:val="22"/>
+          <w:szCs w:val="22"/>
+        </w:rPr>
+        <w:t>/* bash shell script to compile and run everything in one go */</w:t>
+      </w:r>
+    </w:p>
+    <w:p>
+      <w:pPr>
+        <w:pStyle w:val="NormalWeb"/>
+        <w:contextualSpacing/>
+        <w:rPr>
+          <w:rFonts w:cs="Times New Roman"/>
+          <w:sz w:val="22"/>
+          <w:szCs w:val="22"/>
+        </w:rPr>
+      </w:pPr>
+      <w:r>
+        <w:rPr>
+          <w:rFonts w:cs="Times New Roman"/>
+          <w:sz w:val="22"/>
+          <w:szCs w:val="22"/>
+        </w:rPr>
+        <w:t>│   ├── parser.java</w:t>
+      </w:r>
+      <w:r>
+        <w:rPr>
+          <w:rFonts w:cs="Times New Roman"/>
+          <w:sz w:val="22"/>
+          <w:szCs w:val="22"/>
+        </w:rPr>
+        <w:tab/>
+      </w:r>
+      <w:r>
+        <w:rPr>
+          <w:rFonts w:cs="Times New Roman"/>
+          <w:sz w:val="22"/>
+          <w:szCs w:val="22"/>
+        </w:rPr>
+        <w:tab/>
+        <w:t>/* parser code, output from CUP */</w:t>
+      </w:r>
+    </w:p>
+    <w:p>
+      <w:pPr>
+        <w:pStyle w:val="NormalWeb"/>
+        <w:contextualSpacing/>
+        <w:rPr>
+          <w:rFonts w:cs="Times New Roman"/>
+          <w:sz w:val="22"/>
+          <w:szCs w:val="22"/>
+        </w:rPr>
+      </w:pPr>
+      <w:r>
+        <w:rPr>
+          <w:rFonts w:cs="Times New Roman"/>
+          <w:sz w:val="22"/>
+          <w:szCs w:val="22"/>
+        </w:rPr>
+        <w:t xml:space="preserve">│   ├── </w:t>
+      </w:r>
+      <w:proofErr w:type="spellStart"/>
+      <w:r>
+        <w:rPr>
+          <w:rFonts w:cs="Times New Roman"/>
+          <w:sz w:val="22"/>
+          <w:szCs w:val="22"/>
+        </w:rPr>
+        <w:t>setenv</w:t>
+      </w:r>
+      <w:proofErr w:type="spellEnd"/>
+      <w:r>
+        <w:rPr>
+          <w:rFonts w:cs="Times New Roman"/>
+          <w:sz w:val="22"/>
+          <w:szCs w:val="22"/>
+        </w:rPr>
+        <w:tab/>
+      </w:r>
+      <w:r>
+        <w:rPr>
+          <w:rFonts w:cs="Times New Roman"/>
+          <w:sz w:val="22"/>
+          <w:szCs w:val="22"/>
+        </w:rPr>
+        <w:tab/>
+      </w:r>
+      <w:r>
+        <w:rPr>
+          <w:rFonts w:cs="Times New Roman"/>
+          <w:sz w:val="22"/>
+          <w:szCs w:val="22"/>
+        </w:rPr>
+        <w:tab/>
+        <w:t xml:space="preserve">/* adds Calculator </w:t>
+      </w:r>
+      <w:proofErr w:type="spellStart"/>
+      <w:r>
+        <w:rPr>
+          <w:rFonts w:cs="Times New Roman"/>
+          <w:sz w:val="22"/>
+          <w:szCs w:val="22"/>
+        </w:rPr>
+        <w:t>dir</w:t>
+      </w:r>
+      <w:proofErr w:type="spellEnd"/>
+      <w:r>
+        <w:rPr>
+          <w:rFonts w:cs="Times New Roman"/>
+          <w:sz w:val="22"/>
+          <w:szCs w:val="22"/>
+        </w:rPr>
+        <w:t xml:space="preserve"> to ${PATH} in bash */</w:t>
+      </w:r>
+    </w:p>
+    <w:p>
+      <w:pPr>
+        <w:pStyle w:val="NormalWeb"/>
+        <w:contextualSpacing/>
+        <w:rPr>
+          <w:rFonts w:cs="Times New Roman"/>
+          <w:sz w:val="22"/>
+          <w:szCs w:val="22"/>
+        </w:rPr>
+      </w:pPr>
+      <w:r>
+        <w:rPr>
+          <w:rFonts w:cs="Times New Roman"/>
+          <w:sz w:val="22"/>
+          <w:szCs w:val="22"/>
+        </w:rPr>
+        <w:t>│   └── sym.java</w:t>
+      </w:r>
+      <w:r>
+        <w:rPr>
+          <w:rFonts w:cs="Times New Roman"/>
+          <w:sz w:val="22"/>
+          <w:szCs w:val="22"/>
+        </w:rPr>
+        <w:tab/>
+      </w:r>
+      <w:r>
+        <w:rPr>
+          <w:rFonts w:cs="Times New Roman"/>
+          <w:sz w:val="22"/>
+          <w:szCs w:val="22"/>
+        </w:rPr>
+        <w:tab/>
+        <w:t>/* symbol code, output from CUP */</w:t>
+      </w:r>
+    </w:p>
+    <w:p>
+      <w:pPr>
+        <w:pStyle w:val="Heading1"/>
+      </w:pPr>
+      <w:bookmarkStart w:id="5" w:name="_Toc442434577"/>
+      <w:r>
+        <w:t xml:space="preserve">Solution </w:t>
+      </w:r>
+      <w:r>
+        <w:t>Description</w:t>
       </w:r>
       <w:bookmarkEnd w:id="5"/>
     </w:p>
     <w:p>
-      <w:r>
-        <w:t>The following tree view shows the key structure of the submitted</w:t>
-      </w:r>
-      <w:r>
-        <w:t xml:space="preserve"> implementation solution for the programming assignment.</w:t>
-      </w:r>
-    </w:p>
-    <w:p>
-      <w:pPr>
-        <w:pStyle w:val="NormalWeb"/>
-        <w:contextualSpacing/>
-        <w:rPr>
-          <w:rFonts w:cs="Times New Roman"/>
-          <w:sz w:val="22"/>
-          <w:szCs w:val="22"/>
-        </w:rPr>
-      </w:pPr>
-      <w:r>
-        <w:rPr>
-          <w:rFonts w:cs="Times New Roman"/>
-          <w:sz w:val="22"/>
-          <w:szCs w:val="22"/>
-        </w:rPr>
-        <w:t>.</w:t>
-      </w:r>
-    </w:p>
-    <w:p>
-      <w:pPr>
-        <w:pStyle w:val="NormalWeb"/>
-        <w:contextualSpacing/>
-        <w:rPr>
-          <w:rFonts w:cs="Times New Roman"/>
-          <w:sz w:val="22"/>
-          <w:szCs w:val="22"/>
-        </w:rPr>
-      </w:pPr>
-      <w:r>
-        <w:rPr>
-          <w:rFonts w:cs="Times New Roman"/>
-          <w:sz w:val="22"/>
-          <w:szCs w:val="22"/>
-        </w:rPr>
-        <w:t>├── Calculator</w:t>
-      </w:r>
-      <w:r>
-        <w:rPr>
-          <w:rFonts w:cs="Times New Roman"/>
-          <w:sz w:val="22"/>
-          <w:szCs w:val="22"/>
-        </w:rPr>
-        <w:tab/>
-      </w:r>
-      <w:r>
-        <w:rPr>
-          <w:rFonts w:cs="Times New Roman"/>
-          <w:sz w:val="22"/>
-          <w:szCs w:val="22"/>
-        </w:rPr>
-        <w:tab/>
-      </w:r>
-      <w:r>
-        <w:rPr>
-          <w:rFonts w:cs="Times New Roman"/>
-          <w:sz w:val="22"/>
-          <w:szCs w:val="22"/>
-        </w:rPr>
-        <w:tab/>
-        <w:t>/* main folder */</w:t>
-      </w:r>
-    </w:p>
-    <w:p>
-      <w:pPr>
-        <w:pStyle w:val="NormalWeb"/>
-        <w:contextualSpacing/>
-        <w:rPr>
-          <w:rFonts w:cs="Times New Roman"/>
-          <w:sz w:val="22"/>
-          <w:szCs w:val="22"/>
-        </w:rPr>
-      </w:pPr>
-      <w:r>
-        <w:rPr>
-          <w:rFonts w:cs="Times New Roman"/>
-          <w:sz w:val="22"/>
-          <w:szCs w:val="22"/>
-        </w:rPr>
-        <w:t>│   ├── Calculator</w:t>
-      </w:r>
-      <w:r>
-        <w:rPr>
-          <w:rFonts w:cs="Times New Roman"/>
-          <w:sz w:val="22"/>
-          <w:szCs w:val="22"/>
-        </w:rPr>
-        <w:tab/>
-      </w:r>
-      <w:r>
-        <w:rPr>
-          <w:rFonts w:cs="Times New Roman"/>
-          <w:sz w:val="22"/>
-          <w:szCs w:val="22"/>
-        </w:rPr>
-        <w:tab/>
-        <w:t xml:space="preserve">/* </w:t>
-      </w:r>
-      <w:r>
-        <w:rPr>
-          <w:rFonts w:cs="Times New Roman"/>
-          <w:sz w:val="22"/>
-          <w:szCs w:val="22"/>
-        </w:rPr>
-        <w:t xml:space="preserve">package </w:t>
-      </w:r>
-      <w:r>
-        <w:rPr>
-          <w:rFonts w:cs="Times New Roman"/>
-          <w:sz w:val="22"/>
-          <w:szCs w:val="22"/>
-        </w:rPr>
-        <w:t>contains the compiled Calculator classes */</w:t>
-      </w:r>
-    </w:p>
-    <w:p>
-      <w:pPr>
-        <w:pStyle w:val="NormalWeb"/>
-        <w:contextualSpacing/>
-        <w:rPr>
-          <w:rFonts w:cs="Times New Roman"/>
-          <w:sz w:val="22"/>
-          <w:szCs w:val="22"/>
-        </w:rPr>
-      </w:pPr>
-      <w:r>
-        <w:rPr>
-          <w:rFonts w:cs="Times New Roman"/>
-          <w:sz w:val="22"/>
-          <w:szCs w:val="22"/>
-        </w:rPr>
-        <w:t>│   ├── Calculator.cup</w:t>
-      </w:r>
-      <w:r>
-        <w:rPr>
-          <w:rFonts w:cs="Times New Roman"/>
-          <w:sz w:val="22"/>
-          <w:szCs w:val="22"/>
-        </w:rPr>
-        <w:tab/>
-      </w:r>
-      <w:r>
-        <w:rPr>
-          <w:rFonts w:cs="Times New Roman"/>
-          <w:sz w:val="22"/>
-          <w:szCs w:val="22"/>
-        </w:rPr>
-        <w:tab/>
-        <w:t>/* CUP input specification */</w:t>
-      </w:r>
-    </w:p>
-    <w:p>
-      <w:pPr>
-        <w:pStyle w:val="NormalWeb"/>
-        <w:contextualSpacing/>
-        <w:rPr>
-          <w:rFonts w:cs="Times New Roman"/>
-          <w:sz w:val="22"/>
-          <w:szCs w:val="22"/>
-        </w:rPr>
-      </w:pPr>
-      <w:r>
-        <w:rPr>
-          <w:rFonts w:cs="Times New Roman"/>
-          <w:sz w:val="22"/>
-          <w:szCs w:val="22"/>
-        </w:rPr>
-        <w:t>│   ├── Calculator.lex</w:t>
-      </w:r>
-      <w:r>
-        <w:rPr>
-          <w:rFonts w:cs="Times New Roman"/>
-          <w:sz w:val="22"/>
-          <w:szCs w:val="22"/>
-        </w:rPr>
-        <w:tab/>
-      </w:r>
-      <w:r>
-        <w:rPr>
-          <w:rFonts w:cs="Times New Roman"/>
-          <w:sz w:val="22"/>
-          <w:szCs w:val="22"/>
-        </w:rPr>
-        <w:tab/>
-        <w:t>/* JLex</w:t>
-      </w:r>
-      <w:r>
-        <w:rPr>
-          <w:rFonts w:cs="Times New Roman"/>
-          <w:sz w:val="22"/>
-          <w:szCs w:val="22"/>
-        </w:rPr>
-        <w:t xml:space="preserve"> input specification */</w:t>
-      </w:r>
-    </w:p>
-    <w:p>
-      <w:pPr>
-        <w:pStyle w:val="NormalWeb"/>
-        <w:contextualSpacing/>
-        <w:rPr>
-          <w:rFonts w:cs="Times New Roman"/>
-          <w:sz w:val="22"/>
-          <w:szCs w:val="22"/>
-        </w:rPr>
-      </w:pPr>
-      <w:r>
-        <w:rPr>
-          <w:rFonts w:cs="Times New Roman"/>
-          <w:sz w:val="22"/>
-          <w:szCs w:val="22"/>
-        </w:rPr>
-        <w:t>│   ├── JLex</w:t>
-      </w:r>
-      <w:r>
-        <w:rPr>
-          <w:rFonts w:cs="Times New Roman"/>
-          <w:sz w:val="22"/>
-          <w:szCs w:val="22"/>
-        </w:rPr>
-        <w:tab/>
-      </w:r>
-      <w:r>
-        <w:rPr>
-          <w:rFonts w:cs="Times New Roman"/>
-          <w:sz w:val="22"/>
-          <w:szCs w:val="22"/>
-        </w:rPr>
-        <w:tab/>
-      </w:r>
-      <w:r>
-        <w:rPr>
-          <w:rFonts w:cs="Times New Roman"/>
-          <w:sz w:val="22"/>
-          <w:szCs w:val="22"/>
-        </w:rPr>
-        <w:tab/>
-        <w:t>/* folder contains JLex source and classes */</w:t>
-      </w:r>
-    </w:p>
-    <w:p>
-      <w:pPr>
-        <w:pStyle w:val="NormalWeb"/>
-        <w:contextualSpacing/>
-        <w:rPr>
-          <w:rFonts w:cs="Times New Roman"/>
-          <w:sz w:val="22"/>
-          <w:szCs w:val="22"/>
-        </w:rPr>
-      </w:pPr>
-      <w:r>
-        <w:rPr>
-          <w:rFonts w:cs="Times New Roman"/>
-          <w:sz w:val="22"/>
-          <w:szCs w:val="22"/>
-        </w:rPr>
-        <w:t>│   │   ├── Main.java</w:t>
-      </w:r>
-      <w:r>
-        <w:rPr>
-          <w:rFonts w:cs="Times New Roman"/>
-          <w:sz w:val="22"/>
-          <w:szCs w:val="22"/>
-        </w:rPr>
-        <w:tab/>
-      </w:r>
-      <w:r>
-        <w:rPr>
-          <w:rFonts w:cs="Times New Roman"/>
-          <w:sz w:val="22"/>
-          <w:szCs w:val="22"/>
-        </w:rPr>
-        <w:tab/>
-        <w:t>/* JLex source code</w:t>
-      </w:r>
-    </w:p>
-    <w:p>
-      <w:pPr>
-        <w:pStyle w:val="NormalWeb"/>
-        <w:contextualSpacing/>
-        <w:rPr>
-          <w:rFonts w:cs="Times New Roman"/>
-          <w:sz w:val="22"/>
-          <w:szCs w:val="22"/>
-        </w:rPr>
-      </w:pPr>
-      <w:r>
-        <w:rPr>
-          <w:rFonts w:cs="Times New Roman"/>
-          <w:sz w:val="22"/>
-          <w:szCs w:val="22"/>
-        </w:rPr>
-        <w:t>│   ├── JavaCup</w:t>
-      </w:r>
-      <w:r>
-        <w:rPr>
-          <w:rFonts w:cs="Times New Roman"/>
-          <w:sz w:val="22"/>
-          <w:szCs w:val="22"/>
-        </w:rPr>
-        <w:tab/>
-      </w:r>
-      <w:r>
-        <w:rPr>
-          <w:rFonts w:cs="Times New Roman"/>
-          <w:sz w:val="22"/>
-          <w:szCs w:val="22"/>
-        </w:rPr>
-        <w:tab/>
-        <w:t>/*</w:t>
-      </w:r>
-      <w:r>
-        <w:rPr>
-          <w:rFonts w:cs="Times New Roman"/>
-          <w:sz w:val="22"/>
-          <w:szCs w:val="22"/>
-        </w:rPr>
-        <w:t xml:space="preserve"> contains all CUP related files and binaries */</w:t>
-      </w:r>
-    </w:p>
-    <w:p>
-      <w:pPr>
-        <w:pStyle w:val="NormalWeb"/>
-        <w:contextualSpacing/>
-        <w:rPr>
-          <w:rFonts w:cs="Times New Roman"/>
-          <w:sz w:val="22"/>
-          <w:szCs w:val="22"/>
-        </w:rPr>
-      </w:pPr>
-      <w:r>
-        <w:rPr>
-          <w:rFonts w:cs="Times New Roman"/>
-          <w:sz w:val="22"/>
-          <w:szCs w:val="22"/>
-        </w:rPr>
-        <w:t>│   │   ├── java_cup</w:t>
-      </w:r>
-      <w:r>
-        <w:rPr>
-          <w:rFonts w:cs="Times New Roman"/>
-          <w:sz w:val="22"/>
-          <w:szCs w:val="22"/>
-        </w:rPr>
-        <w:tab/>
-      </w:r>
-      <w:r>
-        <w:rPr>
-          <w:rFonts w:cs="Times New Roman"/>
-          <w:sz w:val="22"/>
-          <w:szCs w:val="22"/>
-        </w:rPr>
-        <w:tab/>
-        <w:t>/* package contains the java_cup classes */</w:t>
-      </w:r>
-    </w:p>
-    <w:p>
-      <w:pPr>
-        <w:pStyle w:val="NormalWeb"/>
-        <w:contextualSpacing/>
-        <w:rPr>
-          <w:rFonts w:cs="Times New Roman"/>
-          <w:sz w:val="22"/>
-          <w:szCs w:val="22"/>
-        </w:rPr>
-      </w:pPr>
-      <w:r>
-        <w:rPr>
-          <w:rFonts w:cs="Times New Roman"/>
-          <w:sz w:val="22"/>
-          <w:szCs w:val="22"/>
-        </w:rPr>
-        <w:t>│   ├── README</w:t>
-      </w:r>
-      <w:r>
-        <w:rPr>
-          <w:rFonts w:cs="Times New Roman"/>
-          <w:sz w:val="22"/>
-          <w:szCs w:val="22"/>
-        </w:rPr>
-        <w:tab/>
-      </w:r>
-      <w:r>
-        <w:rPr>
-          <w:rFonts w:cs="Times New Roman"/>
-          <w:sz w:val="22"/>
-          <w:szCs w:val="22"/>
-        </w:rPr>
-        <w:tab/>
-        <w:t>/* file describing compilation and invocation */</w:t>
-      </w:r>
-    </w:p>
-    <w:p>
-      <w:pPr>
-        <w:pStyle w:val="NormalWeb"/>
-        <w:contextualSpacing/>
-        <w:rPr>
-          <w:rFonts w:cs="Times New Roman"/>
-          <w:sz w:val="22"/>
-          <w:szCs w:val="22"/>
-        </w:rPr>
-      </w:pPr>
-      <w:r>
-        <w:rPr>
-          <w:rFonts w:cs="Times New Roman"/>
-          <w:sz w:val="22"/>
-          <w:szCs w:val="22"/>
-        </w:rPr>
-        <w:t>│   ├── Yylex.java</w:t>
-      </w:r>
-      <w:r>
-        <w:rPr>
-          <w:rFonts w:cs="Times New Roman"/>
-          <w:sz w:val="22"/>
-          <w:szCs w:val="22"/>
-        </w:rPr>
-        <w:tab/>
-      </w:r>
-      <w:r>
-        <w:rPr>
-          <w:rFonts w:cs="Times New Roman"/>
-          <w:sz w:val="22"/>
-          <w:szCs w:val="22"/>
-        </w:rPr>
-        <w:tab/>
-        <w:t>/* scanner file, renamed output from JLex  */</w:t>
-      </w:r>
-    </w:p>
-    <w:p>
-      <w:pPr>
-        <w:pStyle w:val="NormalWeb"/>
-        <w:contextualSpacing/>
-        <w:rPr>
-          <w:rFonts w:cs="Times New Roman"/>
-          <w:sz w:val="22"/>
-          <w:szCs w:val="22"/>
-        </w:rPr>
-      </w:pPr>
-      <w:r>
-        <w:rPr>
-          <w:rFonts w:cs="Times New Roman"/>
-          <w:sz w:val="22"/>
-          <w:szCs w:val="22"/>
-        </w:rPr>
-        <w:t>│   ├── mycalc</w:t>
-      </w:r>
-      <w:r>
-        <w:rPr>
-          <w:rFonts w:cs="Times New Roman"/>
-          <w:sz w:val="22"/>
-          <w:szCs w:val="22"/>
-        </w:rPr>
-        <w:tab/>
-      </w:r>
-      <w:r>
-        <w:rPr>
-          <w:rFonts w:cs="Times New Roman"/>
-          <w:sz w:val="22"/>
-          <w:szCs w:val="22"/>
-        </w:rPr>
-        <w:tab/>
-      </w:r>
-      <w:r>
-        <w:rPr>
-          <w:rFonts w:cs="Times New Roman"/>
-          <w:sz w:val="22"/>
-          <w:szCs w:val="22"/>
-        </w:rPr>
-        <w:t>/* bash shell script to compile and run everything in one go */</w:t>
-      </w:r>
-    </w:p>
-    <w:p>
-      <w:pPr>
-        <w:pStyle w:val="NormalWeb"/>
-        <w:contextualSpacing/>
-        <w:rPr>
-          <w:rFonts w:cs="Times New Roman"/>
-          <w:sz w:val="22"/>
-          <w:szCs w:val="22"/>
-        </w:rPr>
-      </w:pPr>
-      <w:r>
-        <w:rPr>
-          <w:rFonts w:cs="Times New Roman"/>
-          <w:sz w:val="22"/>
-          <w:szCs w:val="22"/>
-        </w:rPr>
-        <w:t>│   ├── parser.java</w:t>
-      </w:r>
-      <w:r>
-        <w:rPr>
-          <w:rFonts w:cs="Times New Roman"/>
-          <w:sz w:val="22"/>
-          <w:szCs w:val="22"/>
-        </w:rPr>
-        <w:tab/>
-      </w:r>
-      <w:r>
-        <w:rPr>
-          <w:rFonts w:cs="Times New Roman"/>
-          <w:sz w:val="22"/>
-          <w:szCs w:val="22"/>
-        </w:rPr>
-        <w:tab/>
-        <w:t>/* parser code, output from CUP */</w:t>
-      </w:r>
-    </w:p>
-    <w:p>
-      <w:pPr>
-        <w:pStyle w:val="NormalWeb"/>
-        <w:contextualSpacing/>
-        <w:rPr>
-          <w:rFonts w:cs="Times New Roman"/>
-          <w:sz w:val="22"/>
-          <w:szCs w:val="22"/>
-        </w:rPr>
-      </w:pPr>
-      <w:r>
-        <w:rPr>
-          <w:rFonts w:cs="Times New Roman"/>
-          <w:sz w:val="22"/>
-          <w:szCs w:val="22"/>
-        </w:rPr>
-        <w:t>│   ├── setenv</w:t>
-      </w:r>
-      <w:r>
-        <w:rPr>
-          <w:rFonts w:cs="Times New Roman"/>
-          <w:sz w:val="22"/>
-          <w:szCs w:val="22"/>
-        </w:rPr>
-        <w:tab/>
-      </w:r>
-      <w:r>
-        <w:rPr>
-          <w:rFonts w:cs="Times New Roman"/>
-          <w:sz w:val="22"/>
-          <w:szCs w:val="22"/>
-        </w:rPr>
-        <w:tab/>
-      </w:r>
-      <w:r>
-        <w:rPr>
-          <w:rFonts w:cs="Times New Roman"/>
-          <w:sz w:val="22"/>
-          <w:szCs w:val="22"/>
-        </w:rPr>
-        <w:tab/>
-        <w:t>/* adds Calculator dir to ${PATH} in bash */</w:t>
-      </w:r>
-    </w:p>
-    <w:p>
-      <w:pPr>
-        <w:pStyle w:val="NormalWeb"/>
-        <w:contextualSpacing/>
-        <w:rPr>
-          <w:rFonts w:cs="Times New Roman"/>
-          <w:sz w:val="22"/>
-          <w:szCs w:val="22"/>
-        </w:rPr>
-      </w:pPr>
-      <w:r>
-        <w:rPr>
-          <w:rFonts w:cs="Times New Roman"/>
-          <w:sz w:val="22"/>
-          <w:szCs w:val="22"/>
-        </w:rPr>
-        <w:t>│   └── sym.java</w:t>
-      </w:r>
-      <w:r>
-        <w:rPr>
-          <w:rFonts w:cs="Times New Roman"/>
-          <w:sz w:val="22"/>
-          <w:szCs w:val="22"/>
-        </w:rPr>
-        <w:tab/>
-      </w:r>
-      <w:r>
-        <w:rPr>
-          <w:rFonts w:cs="Times New Roman"/>
-          <w:sz w:val="22"/>
-          <w:szCs w:val="22"/>
-        </w:rPr>
-        <w:tab/>
-        <w:t>/* symbol code, output from CUP */</w:t>
-      </w:r>
-    </w:p>
-    <w:p>
-      <w:pPr>
-        <w:pStyle w:val="Heading1"/>
-      </w:pPr>
-      <w:bookmarkStart w:id="6" w:name="_Toc442434577"/>
-      <w:r>
-        <w:t xml:space="preserve">Solution </w:t>
-      </w:r>
-      <w:r>
-        <w:t>Description</w:t>
-      </w:r>
-      <w:bookmarkEnd w:id="6"/>
-    </w:p>
-    <w:p>
-      <w:bookmarkStart w:id="7" w:name="_Toc289468907"/>
-      <w:bookmarkStart w:id="8" w:name="_Toc355106873"/>
+      <w:bookmarkStart w:id="6" w:name="_Toc289468907"/>
+      <w:bookmarkStart w:id="7" w:name="_Toc355106873"/>
       <w:r>
         <w:t xml:space="preserve">The solution is broken down into two main </w:t>
       </w:r>
@@ -2131,6 +2323,7 @@
       <w:r>
         <w:t xml:space="preserve"> is implemented using the </w:t>
       </w:r>
+      <w:proofErr w:type="spellStart"/>
       <w:r>
         <w:rPr>
           <w:b/>
@@ -2145,6 +2338,7 @@
         </w:rPr>
         <w:t>ex</w:t>
       </w:r>
+      <w:proofErr w:type="spellEnd"/>
       <w:r>
         <w:t xml:space="preserve"> </w:t>
       </w:r>
@@ -2299,7 +2493,23 @@
                 <w:sz w:val="21"/>
                 <w:szCs w:val="21"/>
               </w:rPr>
-              <w:t>For platform compatibility, the JLex source code is compiled prior to initial use</w:t>
+              <w:t xml:space="preserve">For platform compatibility, the </w:t>
+            </w:r>
+            <w:proofErr w:type="spellStart"/>
+            <w:r>
+              <w:rPr>
+                <w:sz w:val="21"/>
+                <w:szCs w:val="21"/>
+              </w:rPr>
+              <w:t>JLex</w:t>
+            </w:r>
+            <w:proofErr w:type="spellEnd"/>
+            <w:r>
+              <w:rPr>
+                <w:sz w:val="21"/>
+                <w:szCs w:val="21"/>
+              </w:rPr>
+              <w:t xml:space="preserve"> source code is compiled prior to initial use</w:t>
             </w:r>
           </w:p>
         </w:tc>
@@ -2331,7 +2541,47 @@
                 <w:sz w:val="18"/>
                 <w:szCs w:val="18"/>
               </w:rPr>
-              <w:t>&gt; javac -target 1.8 JLex/Main.java</w:t>
+              <w:t xml:space="preserve">&gt; </w:t>
+            </w:r>
+            <w:proofErr w:type="spellStart"/>
+            <w:r>
+              <w:rPr>
+                <w:b/>
+                <w:i/>
+                <w:sz w:val="18"/>
+                <w:szCs w:val="18"/>
+              </w:rPr>
+              <w:t>javac</w:t>
+            </w:r>
+            <w:proofErr w:type="spellEnd"/>
+            <w:r>
+              <w:rPr>
+                <w:b/>
+                <w:i/>
+                <w:sz w:val="18"/>
+                <w:szCs w:val="18"/>
+              </w:rPr>
+              <w:t xml:space="preserve"> -target 1.8 </w:t>
+            </w:r>
+            <w:proofErr w:type="spellStart"/>
+            <w:r>
+              <w:rPr>
+                <w:b/>
+                <w:i/>
+                <w:sz w:val="18"/>
+                <w:szCs w:val="18"/>
+              </w:rPr>
+              <w:t>JLex</w:t>
+            </w:r>
+            <w:proofErr w:type="spellEnd"/>
+            <w:r>
+              <w:rPr>
+                <w:b/>
+                <w:i/>
+                <w:sz w:val="18"/>
+                <w:szCs w:val="18"/>
+              </w:rPr>
+              <w:t>/Main.java</w:t>
             </w:r>
           </w:p>
         </w:tc>
@@ -2400,6 +2650,7 @@
               <w:lastRenderedPageBreak/>
               <w:t xml:space="preserve">A file </w:t>
             </w:r>
+            <w:proofErr w:type="spellStart"/>
             <w:r>
               <w:rPr>
                 <w:b/>
@@ -2408,6 +2659,7 @@
               </w:rPr>
               <w:t>Calculator.lex</w:t>
             </w:r>
+            <w:proofErr w:type="spellEnd"/>
             <w:r>
               <w:rPr>
                 <w:sz w:val="21"/>
@@ -2500,7 +2752,23 @@
                 <w:sz w:val="21"/>
                 <w:szCs w:val="21"/>
               </w:rPr>
-              <w:t>The specification is then fed to the JLex scanner generator program to generate the customize scanner program</w:t>
+              <w:t xml:space="preserve">The specification is then fed to the </w:t>
+            </w:r>
+            <w:proofErr w:type="spellStart"/>
+            <w:r>
+              <w:rPr>
+                <w:sz w:val="21"/>
+                <w:szCs w:val="21"/>
+              </w:rPr>
+              <w:t>JLex</w:t>
+            </w:r>
+            <w:proofErr w:type="spellEnd"/>
+            <w:r>
+              <w:rPr>
+                <w:sz w:val="21"/>
+                <w:szCs w:val="21"/>
+              </w:rPr>
+              <w:t xml:space="preserve"> scanner generator program to generate the customize scanner program</w:t>
             </w:r>
           </w:p>
         </w:tc>
@@ -2541,8 +2809,39 @@
                 <w:sz w:val="18"/>
                 <w:szCs w:val="18"/>
               </w:rPr>
-              <w:t>java JLex.Main Calculator.lex</w:t>
-            </w:r>
+              <w:t xml:space="preserve">java </w:t>
+            </w:r>
+            <w:proofErr w:type="spellStart"/>
+            <w:r>
+              <w:rPr>
+                <w:b/>
+                <w:i/>
+                <w:sz w:val="18"/>
+                <w:szCs w:val="18"/>
+              </w:rPr>
+              <w:t>JLex.Main</w:t>
+            </w:r>
+            <w:proofErr w:type="spellEnd"/>
+            <w:r>
+              <w:rPr>
+                <w:b/>
+                <w:i/>
+                <w:sz w:val="18"/>
+                <w:szCs w:val="18"/>
+              </w:rPr>
+              <w:t xml:space="preserve"> </w:t>
+            </w:r>
+            <w:proofErr w:type="spellStart"/>
+            <w:r>
+              <w:rPr>
+                <w:b/>
+                <w:i/>
+                <w:sz w:val="18"/>
+                <w:szCs w:val="18"/>
+              </w:rPr>
+              <w:t>Calculator.lex</w:t>
+            </w:r>
+            <w:proofErr w:type="spellEnd"/>
           </w:p>
         </w:tc>
         <w:tc>
@@ -2719,34 +3018,6 @@
                 <w:szCs w:val="21"/>
               </w:rPr>
             </w:pPr>
-            <w:r>
-              <w:rPr>
-                <w:sz w:val="21"/>
-                <w:szCs w:val="21"/>
-              </w:rPr>
-              <w:t>Where “</w:t>
-            </w:r>
-            <w:r>
-              <w:rPr>
-                <w:sz w:val="21"/>
-                <w:szCs w:val="21"/>
-              </w:rPr>
-              <w:t>-target 1.8</w:t>
-            </w:r>
-            <w:r>
-              <w:rPr>
-                <w:sz w:val="21"/>
-                <w:szCs w:val="21"/>
-              </w:rPr>
-              <w:t>”</w:t>
-            </w:r>
-            <w:r>
-              <w:rPr>
-                <w:sz w:val="21"/>
-                <w:szCs w:val="21"/>
-              </w:rPr>
-              <w:t xml:space="preserve"> option corresponds to the java –version installed on the machine (Java 8 in this case)</w:t>
-            </w:r>
           </w:p>
         </w:tc>
       </w:tr>
@@ -2929,7 +3200,23 @@
                 <w:sz w:val="21"/>
                 <w:szCs w:val="21"/>
               </w:rPr>
-              <w:t>A file Calculator.cup is provided as an input specification to CUP</w:t>
+              <w:t xml:space="preserve">A file </w:t>
+            </w:r>
+            <w:proofErr w:type="spellStart"/>
+            <w:r>
+              <w:rPr>
+                <w:sz w:val="21"/>
+                <w:szCs w:val="21"/>
+              </w:rPr>
+              <w:t>Calculator.cup</w:t>
+            </w:r>
+            <w:proofErr w:type="spellEnd"/>
+            <w:r>
+              <w:rPr>
+                <w:sz w:val="21"/>
+                <w:szCs w:val="21"/>
+              </w:rPr>
+              <w:t xml:space="preserve"> is provided as an input specification to CUP</w:t>
             </w:r>
           </w:p>
         </w:tc>
@@ -3087,8 +3374,79 @@
                 <w:sz w:val="18"/>
                 <w:szCs w:val="18"/>
               </w:rPr>
-              <w:t>java -cp JavaCup java_cup.Main Calculator.cup</w:t>
-            </w:r>
+              <w:t>java -</w:t>
+            </w:r>
+            <w:proofErr w:type="spellStart"/>
+            <w:r>
+              <w:rPr>
+                <w:b/>
+                <w:i/>
+                <w:sz w:val="18"/>
+                <w:szCs w:val="18"/>
+              </w:rPr>
+              <w:t>cp</w:t>
+            </w:r>
+            <w:proofErr w:type="spellEnd"/>
+            <w:r>
+              <w:rPr>
+                <w:b/>
+                <w:i/>
+                <w:sz w:val="18"/>
+                <w:szCs w:val="18"/>
+              </w:rPr>
+              <w:t xml:space="preserve"> </w:t>
+            </w:r>
+            <w:proofErr w:type="spellStart"/>
+            <w:r>
+              <w:rPr>
+                <w:b/>
+                <w:i/>
+                <w:sz w:val="18"/>
+                <w:szCs w:val="18"/>
+              </w:rPr>
+              <w:t>JavaCup</w:t>
+            </w:r>
+            <w:proofErr w:type="spellEnd"/>
+            <w:r>
+              <w:rPr>
+                <w:b/>
+                <w:i/>
+                <w:sz w:val="18"/>
+                <w:szCs w:val="18"/>
+              </w:rPr>
+              <w:t xml:space="preserve"> </w:t>
+            </w:r>
+            <w:proofErr w:type="spellStart"/>
+            <w:r>
+              <w:rPr>
+                <w:b/>
+                <w:i/>
+                <w:sz w:val="18"/>
+                <w:szCs w:val="18"/>
+              </w:rPr>
+              <w:t>java_cup.Main</w:t>
+            </w:r>
+            <w:proofErr w:type="spellEnd"/>
+            <w:r>
+              <w:rPr>
+                <w:b/>
+                <w:i/>
+                <w:sz w:val="18"/>
+                <w:szCs w:val="18"/>
+              </w:rPr>
+              <w:t xml:space="preserve"> </w:t>
+            </w:r>
+            <w:proofErr w:type="spellStart"/>
+            <w:r>
+              <w:rPr>
+                <w:b/>
+                <w:i/>
+                <w:sz w:val="18"/>
+                <w:szCs w:val="18"/>
+              </w:rPr>
+              <w:t>Calculator.cup</w:t>
+            </w:r>
+            <w:proofErr w:type="spellEnd"/>
           </w:p>
         </w:tc>
         <w:tc>
@@ -3257,7 +3615,69 @@
                 <w:sz w:val="18"/>
                 <w:szCs w:val="18"/>
               </w:rPr>
-              <w:t>&gt; javac -cp .:JavaCup -d . parser.java sym.java Yylex.java</w:t>
+              <w:t xml:space="preserve">&gt; </w:t>
+            </w:r>
+            <w:proofErr w:type="spellStart"/>
+            <w:proofErr w:type="gramStart"/>
+            <w:r>
+              <w:rPr>
+                <w:b/>
+                <w:i/>
+                <w:sz w:val="18"/>
+                <w:szCs w:val="18"/>
+              </w:rPr>
+              <w:t>javac</w:t>
+            </w:r>
+            <w:proofErr w:type="spellEnd"/>
+            <w:proofErr w:type="gramEnd"/>
+            <w:r>
+              <w:rPr>
+                <w:b/>
+                <w:i/>
+                <w:sz w:val="18"/>
+                <w:szCs w:val="18"/>
+              </w:rPr>
+              <w:t xml:space="preserve"> -</w:t>
+            </w:r>
+            <w:proofErr w:type="spellStart"/>
+            <w:r>
+              <w:rPr>
+                <w:b/>
+                <w:i/>
+                <w:sz w:val="18"/>
+                <w:szCs w:val="18"/>
+              </w:rPr>
+              <w:t>cp</w:t>
+            </w:r>
+            <w:proofErr w:type="spellEnd"/>
+            <w:r>
+              <w:rPr>
+                <w:b/>
+                <w:i/>
+                <w:sz w:val="18"/>
+                <w:szCs w:val="18"/>
+              </w:rPr>
+              <w:t xml:space="preserve"> .:</w:t>
+            </w:r>
+            <w:proofErr w:type="spellStart"/>
+            <w:r>
+              <w:rPr>
+                <w:b/>
+                <w:i/>
+                <w:sz w:val="18"/>
+                <w:szCs w:val="18"/>
+              </w:rPr>
+              <w:t>JavaCup</w:t>
+            </w:r>
+            <w:proofErr w:type="spellEnd"/>
+            <w:r>
+              <w:rPr>
+                <w:b/>
+                <w:i/>
+                <w:sz w:val="18"/>
+                <w:szCs w:val="18"/>
+              </w:rPr>
+              <w:t xml:space="preserve"> -d . parser.java sym.java Yylex.java</w:t>
             </w:r>
           </w:p>
         </w:tc>
@@ -3292,7 +3712,49 @@
                 <w:sz w:val="21"/>
                 <w:szCs w:val="21"/>
               </w:rPr>
-              <w:t>generates the java scanner program</w:t>
+              <w:t xml:space="preserve">generates the </w:t>
+            </w:r>
+            <w:r>
+              <w:rPr>
+                <w:sz w:val="21"/>
+                <w:szCs w:val="21"/>
+              </w:rPr>
+              <w:t>final</w:t>
+            </w:r>
+            <w:r>
+              <w:rPr>
+                <w:sz w:val="21"/>
+                <w:szCs w:val="21"/>
+              </w:rPr>
+              <w:t xml:space="preserve"> </w:t>
+            </w:r>
+            <w:r>
+              <w:rPr>
+                <w:sz w:val="21"/>
+                <w:szCs w:val="21"/>
+              </w:rPr>
+              <w:t>scanner/parser</w:t>
+            </w:r>
+            <w:r>
+              <w:rPr>
+                <w:sz w:val="21"/>
+                <w:szCs w:val="21"/>
+              </w:rPr>
+              <w:t xml:space="preserve"> </w:t>
+            </w:r>
+            <w:r>
+              <w:rPr>
+                <w:sz w:val="21"/>
+                <w:szCs w:val="21"/>
+              </w:rPr>
+              <w:t xml:space="preserve">java </w:t>
+            </w:r>
+            <w:r>
+              <w:rPr>
+                <w:sz w:val="21"/>
+                <w:szCs w:val="21"/>
+              </w:rPr>
+              <w:t>program</w:t>
             </w:r>
           </w:p>
         </w:tc>
@@ -3361,8 +3823,9 @@
                 <w:sz w:val="18"/>
                 <w:szCs w:val="18"/>
               </w:rPr>
-              <w:t xml:space="preserve">&gt; java -cp .:JavaCup </w:t>
-            </w:r>
+              <w:t>&gt; java -</w:t>
+            </w:r>
+            <w:proofErr w:type="spellStart"/>
             <w:r>
               <w:rPr>
                 <w:b/>
@@ -3370,8 +3833,49 @@
                 <w:sz w:val="18"/>
                 <w:szCs w:val="18"/>
               </w:rPr>
+              <w:t>cp</w:t>
+            </w:r>
+            <w:proofErr w:type="spellEnd"/>
+            <w:r>
+              <w:rPr>
+                <w:b/>
+                <w:i/>
+                <w:sz w:val="18"/>
+                <w:szCs w:val="18"/>
+              </w:rPr>
+              <w:t xml:space="preserve"> .:</w:t>
+            </w:r>
+            <w:proofErr w:type="spellStart"/>
+            <w:r>
+              <w:rPr>
+                <w:b/>
+                <w:i/>
+                <w:sz w:val="18"/>
+                <w:szCs w:val="18"/>
+              </w:rPr>
+              <w:t>JavaCup</w:t>
+            </w:r>
+            <w:proofErr w:type="spellEnd"/>
+            <w:r>
+              <w:rPr>
+                <w:b/>
+                <w:i/>
+                <w:sz w:val="18"/>
+                <w:szCs w:val="18"/>
+              </w:rPr>
+              <w:t xml:space="preserve"> </w:t>
+            </w:r>
+            <w:proofErr w:type="spellStart"/>
+            <w:r>
+              <w:rPr>
+                <w:b/>
+                <w:i/>
+                <w:sz w:val="18"/>
+                <w:szCs w:val="18"/>
+              </w:rPr>
               <w:t>Calculator.parser</w:t>
             </w:r>
+            <w:proofErr w:type="spellEnd"/>
           </w:p>
         </w:tc>
         <w:tc>
@@ -3393,34 +3897,8 @@
                 <w:szCs w:val="21"/>
               </w:rPr>
             </w:pPr>
-            <w:r>
-              <w:rPr>
-                <w:sz w:val="21"/>
-                <w:szCs w:val="21"/>
-              </w:rPr>
-              <w:t>Where “</w:t>
-            </w:r>
-            <w:r>
-              <w:rPr>
-                <w:sz w:val="21"/>
-                <w:szCs w:val="21"/>
-              </w:rPr>
-              <w:t>-target 1.8</w:t>
-            </w:r>
-            <w:r>
-              <w:rPr>
-                <w:sz w:val="21"/>
-                <w:szCs w:val="21"/>
-              </w:rPr>
-              <w:t>”</w:t>
-            </w:r>
-            <w:r>
-              <w:rPr>
-                <w:sz w:val="21"/>
-                <w:szCs w:val="21"/>
-              </w:rPr>
-              <w:t xml:space="preserve"> option corresponds to the java –version installed on the machine (Java 8 in this case)</w:t>
-            </w:r>
+            <w:bookmarkStart w:id="8" w:name="_GoBack"/>
+            <w:bookmarkEnd w:id="8"/>
           </w:p>
         </w:tc>
       </w:tr>
@@ -3603,8 +4081,17 @@
                 <w:sz w:val="21"/>
                 <w:szCs w:val="21"/>
               </w:rPr>
-              <w:t>Include “.” in $PATH environment var</w:t>
-            </w:r>
+              <w:t xml:space="preserve">Include “.” in $PATH environment </w:t>
+            </w:r>
+            <w:proofErr w:type="spellStart"/>
+            <w:r>
+              <w:rPr>
+                <w:sz w:val="21"/>
+                <w:szCs w:val="21"/>
+              </w:rPr>
+              <w:t>var</w:t>
+            </w:r>
+            <w:proofErr w:type="spellEnd"/>
           </w:p>
         </w:tc>
         <w:tc>
@@ -3635,8 +4122,19 @@
                 <w:sz w:val="18"/>
                 <w:szCs w:val="18"/>
               </w:rPr>
-              <w:t>&gt; source setenv</w:t>
-            </w:r>
+              <w:t xml:space="preserve">&gt; source </w:t>
+            </w:r>
+            <w:proofErr w:type="spellStart"/>
+            <w:r>
+              <w:rPr>
+                <w:b/>
+                <w:i/>
+                <w:sz w:val="18"/>
+                <w:szCs w:val="18"/>
+              </w:rPr>
+              <w:t>setenv</w:t>
+            </w:r>
+            <w:proofErr w:type="spellEnd"/>
           </w:p>
           <w:p>
             <w:pPr>
@@ -3759,8 +4257,19 @@
                 <w:sz w:val="18"/>
                 <w:szCs w:val="18"/>
               </w:rPr>
-              <w:t>&gt; mycalc</w:t>
-            </w:r>
+              <w:t xml:space="preserve">&gt; </w:t>
+            </w:r>
+            <w:proofErr w:type="spellStart"/>
+            <w:r>
+              <w:rPr>
+                <w:b/>
+                <w:i/>
+                <w:sz w:val="18"/>
+                <w:szCs w:val="18"/>
+              </w:rPr>
+              <w:t>mycalc</w:t>
+            </w:r>
+            <w:proofErr w:type="spellEnd"/>
           </w:p>
         </w:tc>
         <w:tc>
@@ -3798,8 +4307,8 @@
         <w:pStyle w:val="Heading1"/>
       </w:pPr>
       <w:bookmarkStart w:id="9" w:name="_Toc442434578"/>
+      <w:bookmarkEnd w:id="6"/>
       <w:bookmarkEnd w:id="7"/>
-      <w:bookmarkEnd w:id="8"/>
       <w:r>
         <w:lastRenderedPageBreak/>
         <w:t>Scanner</w:t>
@@ -3816,12 +4325,14 @@
       <w:r>
         <w:t xml:space="preserve"> directly interacts with the user and is implemented using the </w:t>
       </w:r>
+      <w:proofErr w:type="spellStart"/>
       <w:r>
         <w:rPr>
           <w:b/>
         </w:rPr>
         <w:t>Jlex</w:t>
       </w:r>
+      <w:proofErr w:type="spellEnd"/>
       <w:r>
         <w:t xml:space="preserve"> framework. </w:t>
       </w:r>
@@ -5129,9 +5640,11 @@
               <w:pStyle w:val="TableContents"/>
               <w:jc w:val="center"/>
             </w:pPr>
+            <w:proofErr w:type="spellStart"/>
             <w:r>
               <w:t>sqrt</w:t>
             </w:r>
+            <w:proofErr w:type="spellEnd"/>
           </w:p>
         </w:tc>
         <w:tc>
@@ -5182,12 +5695,21 @@
                 <w:szCs w:val="21"/>
               </w:rPr>
             </w:pPr>
-            <w:r>
-              <w:rPr>
-                <w:sz w:val="21"/>
-                <w:szCs w:val="21"/>
-              </w:rPr>
-              <w:t>sqrt(2); sqrt1e5;</w:t>
+            <w:proofErr w:type="spellStart"/>
+            <w:r>
+              <w:rPr>
+                <w:sz w:val="21"/>
+                <w:szCs w:val="21"/>
+              </w:rPr>
+              <w:t>sqrt</w:t>
+            </w:r>
+            <w:proofErr w:type="spellEnd"/>
+            <w:r>
+              <w:rPr>
+                <w:sz w:val="21"/>
+                <w:szCs w:val="21"/>
+              </w:rPr>
+              <w:t>(2); sqrt1e5;</w:t>
             </w:r>
           </w:p>
         </w:tc>
@@ -5442,6 +5964,7 @@
                 <w:szCs w:val="21"/>
               </w:rPr>
             </w:pPr>
+            <w:proofErr w:type="spellStart"/>
             <w:r>
               <w:rPr>
                 <w:sz w:val="21"/>
@@ -5449,6 +5972,7 @@
               </w:rPr>
               <w:t>Exponentation</w:t>
             </w:r>
+            <w:proofErr w:type="spellEnd"/>
           </w:p>
         </w:tc>
         <w:tc>
@@ -6072,9 +6596,11 @@
               <w:pStyle w:val="TableContents"/>
               <w:jc w:val="center"/>
             </w:pPr>
+            <w:proofErr w:type="spellStart"/>
             <w:r>
               <w:t>csc</w:t>
             </w:r>
+            <w:proofErr w:type="spellEnd"/>
           </w:p>
         </w:tc>
         <w:tc>
@@ -6126,6 +6652,7 @@
                 <w:szCs w:val="21"/>
               </w:rPr>
             </w:pPr>
+            <w:proofErr w:type="spellStart"/>
             <w:r>
               <w:rPr>
                 <w:sz w:val="21"/>
@@ -6133,6 +6660,7 @@
               </w:rPr>
               <w:t>csc</w:t>
             </w:r>
+            <w:proofErr w:type="spellEnd"/>
             <w:r>
               <w:rPr>
                 <w:sz w:val="21"/>
@@ -7061,7 +7589,7 @@
           <v:shape id="_x0000_i1025" type="#_x0000_t75" style="width:339.6pt;height:156.25pt" o:ole="">
             <v:imagedata r:id="rId10" o:title=""/>
           </v:shape>
-          <o:OLEObject Type="Embed" ProgID="Visio.Drawing.11" ShapeID="_x0000_i1025" DrawAspect="Content" ObjectID="_1516176500" r:id="rId11"/>
+          <o:OLEObject Type="Embed" ProgID="Visio.Drawing.11" ShapeID="_x0000_i1025" DrawAspect="Content" ObjectID="_1516176975" r:id="rId11"/>
         </w:object>
       </w:r>
     </w:p>
@@ -7145,7 +7673,21 @@
         <w:rPr>
           <w:lang w:val="en-SG" w:eastAsia="en-SG"/>
         </w:rPr>
-        <w:t>Leverage on Java.Math library functions</w:t>
+        <w:t xml:space="preserve">Leverage on </w:t>
+      </w:r>
+      <w:proofErr w:type="spellStart"/>
+      <w:r>
+        <w:rPr>
+          <w:lang w:val="en-SG" w:eastAsia="en-SG"/>
+        </w:rPr>
+        <w:t>Java.Math</w:t>
+      </w:r>
+      <w:proofErr w:type="spellEnd"/>
+      <w:r>
+        <w:rPr>
+          <w:lang w:val="en-SG" w:eastAsia="en-SG"/>
+        </w:rPr>
+        <w:t xml:space="preserve"> library functions</w:t>
       </w:r>
     </w:p>
     <w:p>
@@ -7209,7 +7751,21 @@
         <w:rPr>
           <w:lang w:val="en-SG" w:eastAsia="en-SG"/>
         </w:rPr>
-        <w:t>Unable to implement newline terminal token – may need more time to understand JLex/CUP</w:t>
+        <w:t xml:space="preserve">Unable to implement newline terminal token – may need more time to understand </w:t>
+      </w:r>
+      <w:proofErr w:type="spellStart"/>
+      <w:r>
+        <w:rPr>
+          <w:lang w:val="en-SG" w:eastAsia="en-SG"/>
+        </w:rPr>
+        <w:t>JLex</w:t>
+      </w:r>
+      <w:proofErr w:type="spellEnd"/>
+      <w:r>
+        <w:rPr>
+          <w:lang w:val="en-SG" w:eastAsia="en-SG"/>
+        </w:rPr>
+        <w:t>/CUP</w:t>
       </w:r>
     </w:p>
     <w:p>
@@ -7367,7 +7923,7 @@
       <w:rPr>
         <w:noProof/>
       </w:rPr>
-      <w:t>5</w:t>
+      <w:t>4</w:t>
     </w:r>
     <w:r>
       <w:rPr>
@@ -11365,7 +11921,7 @@
 </file>
 
 <file path=customXml/itemProps1.xml><?xml version="1.0" encoding="utf-8"?>
-<ds:datastoreItem xmlns:ds="http://schemas.openxmlformats.org/officeDocument/2006/customXml" ds:itemID="{2D8AC191-5A7C-4200-A2B5-D6AE4CD28421}">
+<ds:datastoreItem xmlns:ds="http://schemas.openxmlformats.org/officeDocument/2006/customXml" ds:itemID="{C2EF5E1A-481F-434E-A433-28753460BA06}">
   <ds:schemaRefs>
     <ds:schemaRef ds:uri="http://schemas.openxmlformats.org/officeDocument/2006/bibliography"/>
   </ds:schemaRefs>

</xml_diff>

<commit_message>
Final final final doc update
</commit_message>
<xml_diff>
--- a/VictorDelaCruz-Assignment-1.docx
+++ b/VictorDelaCruz-Assignment-1.docx
@@ -1359,41 +1359,17 @@
         <w:pStyle w:val="Heading1"/>
         <w:ind w:left="567" w:hanging="567"/>
       </w:pPr>
-      <w:bookmarkStart w:id="2" w:name="_Toc300517515"/>
-      <w:bookmarkStart w:id="3" w:name="_Toc442434575"/>
+      <w:bookmarkStart w:id="2" w:name="_Toc442434575"/>
+      <w:bookmarkStart w:id="3" w:name="_Toc300517515"/>
       <w:r>
         <w:lastRenderedPageBreak/>
         <w:t>Description of Assignment 1</w:t>
       </w:r>
-      <w:bookmarkEnd w:id="3"/>
+      <w:bookmarkEnd w:id="2"/>
     </w:p>
     <w:p>
       <w:r>
-        <w:t xml:space="preserve">Using </w:t>
-      </w:r>
-      <w:proofErr w:type="spellStart"/>
-      <w:r>
-        <w:t>JLex</w:t>
-      </w:r>
-      <w:proofErr w:type="spellEnd"/>
-      <w:r>
-        <w:t xml:space="preserve"> (or </w:t>
-      </w:r>
-      <w:proofErr w:type="spellStart"/>
-      <w:r>
-        <w:t>JFlex</w:t>
-      </w:r>
-      <w:proofErr w:type="spellEnd"/>
-      <w:r>
-        <w:t xml:space="preserve">) and CUP, implement a simple calculator that will parse an arithmetic expression and return the result. Here is an example of the </w:t>
-      </w:r>
-      <w:proofErr w:type="spellStart"/>
-      <w:r>
-        <w:t>behaviour</w:t>
-      </w:r>
-      <w:proofErr w:type="spellEnd"/>
-      <w:r>
-        <w:t xml:space="preserve"> of </w:t>
+        <w:t xml:space="preserve">Using JLex (or JFlex) and CUP, implement a simple calculator that will parse an arithmetic expression and return the result. Here is an example of the behaviour of </w:t>
       </w:r>
       <w:r>
         <w:t>the</w:t>
@@ -1463,7 +1439,7 @@
                     </a:effectLst>
                     <a:extLst>
                       <a:ext uri="{FAA26D3D-D897-4be2-8F04-BA451C77F1D7}">
-                        <ma14:placeholderFlag xmlns:ma14="http://schemas.microsoft.com/office/mac/drawingml/2011/main" xmlns:w="http://schemas.openxmlformats.org/wordprocessingml/2006/main" xmlns:w10="urn:schemas-microsoft-com:office:word" xmlns:v="urn:schemas-microsoft-com:vml" xmlns:o="urn:schemas-microsoft-com:office:office" xmlns:mv="urn:schemas-microsoft-com:mac:vml" xmlns:mo="http://schemas.microsoft.com/office/mac/office/2008/main" xmlns=""/>
+                        <ma14:placeholderFlag xmlns="" xmlns:mo="http://schemas.microsoft.com/office/mac/office/2008/main" xmlns:mv="urn:schemas-microsoft-com:mac:vml" xmlns:o="urn:schemas-microsoft-com:office:office" xmlns:v="urn:schemas-microsoft-com:vml" xmlns:w10="urn:schemas-microsoft-com:office:word" xmlns:w="http://schemas.openxmlformats.org/wordprocessingml/2006/main" xmlns:ma14="http://schemas.microsoft.com/office/mac/drawingml/2011/main"/>
                       </a:ext>
                     </a:extLst>
                   </pic:spPr>
@@ -1475,7 +1451,7 @@
       </w:r>
       <w:bookmarkEnd w:id="0"/>
       <w:bookmarkEnd w:id="1"/>
-      <w:bookmarkEnd w:id="2"/>
+      <w:bookmarkEnd w:id="3"/>
     </w:p>
     <w:p>
       <w:pPr>
@@ -1627,18 +1603,8 @@
           <w:sz w:val="22"/>
           <w:szCs w:val="22"/>
         </w:rPr>
-        <w:t xml:space="preserve">│   ├── </w:t>
-      </w:r>
-      <w:proofErr w:type="spellStart"/>
-      <w:r>
-        <w:rPr>
-          <w:rFonts w:cs="Times New Roman"/>
-          <w:sz w:val="22"/>
-          <w:szCs w:val="22"/>
-        </w:rPr>
-        <w:t>Calculator.cup</w:t>
-      </w:r>
-      <w:proofErr w:type="spellEnd"/>
+        <w:t>│   ├── Calculator.cup</w:t>
+      </w:r>
       <w:r>
         <w:rPr>
           <w:rFonts w:cs="Times New Roman"/>
@@ -1673,18 +1639,8 @@
           <w:sz w:val="22"/>
           <w:szCs w:val="22"/>
         </w:rPr>
-        <w:t xml:space="preserve">│   ├── </w:t>
-      </w:r>
-      <w:proofErr w:type="spellStart"/>
-      <w:r>
-        <w:rPr>
-          <w:rFonts w:cs="Times New Roman"/>
-          <w:sz w:val="22"/>
-          <w:szCs w:val="22"/>
-        </w:rPr>
-        <w:t>Calculator.lex</w:t>
-      </w:r>
-      <w:proofErr w:type="spellEnd"/>
+        <w:t>│   ├── Calculator.lex</w:t>
+      </w:r>
       <w:r>
         <w:rPr>
           <w:rFonts w:cs="Times New Roman"/>
@@ -1700,18 +1656,8 @@
           <w:szCs w:val="22"/>
         </w:rPr>
         <w:tab/>
-        <w:t xml:space="preserve">/* </w:t>
-      </w:r>
-      <w:proofErr w:type="spellStart"/>
-      <w:r>
-        <w:rPr>
-          <w:rFonts w:cs="Times New Roman"/>
-          <w:sz w:val="22"/>
-          <w:szCs w:val="22"/>
-        </w:rPr>
-        <w:t>JLex</w:t>
-      </w:r>
-      <w:proofErr w:type="spellEnd"/>
+        <w:t>/* JLex</w:t>
+      </w:r>
       <w:r>
         <w:rPr>
           <w:rFonts w:cs="Times New Roman"/>
@@ -1737,18 +1683,8 @@
           <w:sz w:val="22"/>
           <w:szCs w:val="22"/>
         </w:rPr>
-        <w:t xml:space="preserve">│   ├── </w:t>
-      </w:r>
-      <w:proofErr w:type="spellStart"/>
-      <w:r>
-        <w:rPr>
-          <w:rFonts w:cs="Times New Roman"/>
-          <w:sz w:val="22"/>
-          <w:szCs w:val="22"/>
-        </w:rPr>
-        <w:t>JLex</w:t>
-      </w:r>
-      <w:proofErr w:type="spellEnd"/>
+        <w:t>│   ├── JLex</w:t>
+      </w:r>
       <w:r>
         <w:rPr>
           <w:rFonts w:cs="Times New Roman"/>
@@ -1772,25 +1708,7 @@
           <w:szCs w:val="22"/>
         </w:rPr>
         <w:tab/>
-        <w:t xml:space="preserve">/* folder contains </w:t>
-      </w:r>
-      <w:proofErr w:type="spellStart"/>
-      <w:r>
-        <w:rPr>
-          <w:rFonts w:cs="Times New Roman"/>
-          <w:sz w:val="22"/>
-          <w:szCs w:val="22"/>
-        </w:rPr>
-        <w:t>JLex</w:t>
-      </w:r>
-      <w:proofErr w:type="spellEnd"/>
-      <w:r>
-        <w:rPr>
-          <w:rFonts w:cs="Times New Roman"/>
-          <w:sz w:val="22"/>
-          <w:szCs w:val="22"/>
-        </w:rPr>
-        <w:t xml:space="preserve"> source and classes */</w:t>
+        <w:t>/* folder contains JLex source and classes */</w:t>
       </w:r>
     </w:p>
     <w:p>
@@ -1826,25 +1744,7 @@
           <w:szCs w:val="22"/>
         </w:rPr>
         <w:tab/>
-        <w:t xml:space="preserve">/* </w:t>
-      </w:r>
-      <w:proofErr w:type="spellStart"/>
-      <w:r>
-        <w:rPr>
-          <w:rFonts w:cs="Times New Roman"/>
-          <w:sz w:val="22"/>
-          <w:szCs w:val="22"/>
-        </w:rPr>
-        <w:t>JLex</w:t>
-      </w:r>
-      <w:proofErr w:type="spellEnd"/>
-      <w:r>
-        <w:rPr>
-          <w:rFonts w:cs="Times New Roman"/>
-          <w:sz w:val="22"/>
-          <w:szCs w:val="22"/>
-        </w:rPr>
-        <w:t xml:space="preserve"> source code</w:t>
+        <w:t>/* JLex source code</w:t>
       </w:r>
     </w:p>
     <w:p>
@@ -1863,18 +1763,8 @@
           <w:sz w:val="22"/>
           <w:szCs w:val="22"/>
         </w:rPr>
-        <w:t xml:space="preserve">│   ├── </w:t>
-      </w:r>
-      <w:proofErr w:type="spellStart"/>
-      <w:r>
-        <w:rPr>
-          <w:rFonts w:cs="Times New Roman"/>
-          <w:sz w:val="22"/>
-          <w:szCs w:val="22"/>
-        </w:rPr>
-        <w:t>JavaCup</w:t>
-      </w:r>
-      <w:proofErr w:type="spellEnd"/>
+        <w:t>│   ├── JavaCup</w:t>
+      </w:r>
       <w:r>
         <w:rPr>
           <w:rFonts w:cs="Times New Roman"/>
@@ -1917,18 +1807,8 @@
           <w:sz w:val="22"/>
           <w:szCs w:val="22"/>
         </w:rPr>
-        <w:t xml:space="preserve">│   │   ├── </w:t>
-      </w:r>
-      <w:proofErr w:type="spellStart"/>
-      <w:r>
-        <w:rPr>
-          <w:rFonts w:cs="Times New Roman"/>
-          <w:sz w:val="22"/>
-          <w:szCs w:val="22"/>
-        </w:rPr>
-        <w:t>java_cup</w:t>
-      </w:r>
-      <w:proofErr w:type="spellEnd"/>
+        <w:t>│   │   ├── java_cup</w:t>
+      </w:r>
       <w:r>
         <w:rPr>
           <w:rFonts w:cs="Times New Roman"/>
@@ -1944,25 +1824,7 @@
           <w:szCs w:val="22"/>
         </w:rPr>
         <w:tab/>
-        <w:t xml:space="preserve">/* package contains the </w:t>
-      </w:r>
-      <w:proofErr w:type="spellStart"/>
-      <w:r>
-        <w:rPr>
-          <w:rFonts w:cs="Times New Roman"/>
-          <w:sz w:val="22"/>
-          <w:szCs w:val="22"/>
-        </w:rPr>
-        <w:t>java_cup</w:t>
-      </w:r>
-      <w:proofErr w:type="spellEnd"/>
-      <w:r>
-        <w:rPr>
-          <w:rFonts w:cs="Times New Roman"/>
-          <w:sz w:val="22"/>
-          <w:szCs w:val="22"/>
-        </w:rPr>
-        <w:t xml:space="preserve"> classes */</w:t>
+        <w:t>/* package contains the java_cup classes */</w:t>
       </w:r>
     </w:p>
     <w:p>
@@ -2034,25 +1896,7 @@
           <w:szCs w:val="22"/>
         </w:rPr>
         <w:tab/>
-        <w:t xml:space="preserve">/* scanner file, renamed output from </w:t>
-      </w:r>
-      <w:proofErr w:type="spellStart"/>
-      <w:r>
-        <w:rPr>
-          <w:rFonts w:cs="Times New Roman"/>
-          <w:sz w:val="22"/>
-          <w:szCs w:val="22"/>
-        </w:rPr>
-        <w:t>JLex</w:t>
-      </w:r>
-      <w:proofErr w:type="spellEnd"/>
-      <w:r>
-        <w:rPr>
-          <w:rFonts w:cs="Times New Roman"/>
-          <w:sz w:val="22"/>
-          <w:szCs w:val="22"/>
-        </w:rPr>
-        <w:t xml:space="preserve">  */</w:t>
+        <w:t>/* scanner file, renamed output from JLex  */</w:t>
       </w:r>
     </w:p>
     <w:p>
@@ -2071,18 +1915,8 @@
           <w:sz w:val="22"/>
           <w:szCs w:val="22"/>
         </w:rPr>
-        <w:t xml:space="preserve">│   ├── </w:t>
-      </w:r>
-      <w:proofErr w:type="spellStart"/>
-      <w:r>
-        <w:rPr>
-          <w:rFonts w:cs="Times New Roman"/>
-          <w:sz w:val="22"/>
-          <w:szCs w:val="22"/>
-        </w:rPr>
-        <w:t>mycalc</w:t>
-      </w:r>
-      <w:proofErr w:type="spellEnd"/>
+        <w:t>│   ├── mycalc</w:t>
+      </w:r>
       <w:r>
         <w:rPr>
           <w:rFonts w:cs="Times New Roman"/>
@@ -2160,18 +1994,8 @@
           <w:sz w:val="22"/>
           <w:szCs w:val="22"/>
         </w:rPr>
-        <w:t xml:space="preserve">│   ├── </w:t>
-      </w:r>
-      <w:proofErr w:type="spellStart"/>
-      <w:r>
-        <w:rPr>
-          <w:rFonts w:cs="Times New Roman"/>
-          <w:sz w:val="22"/>
-          <w:szCs w:val="22"/>
-        </w:rPr>
-        <w:t>setenv</w:t>
-      </w:r>
-      <w:proofErr w:type="spellEnd"/>
+        <w:t>│   ├── setenv</w:t>
+      </w:r>
       <w:r>
         <w:rPr>
           <w:rFonts w:cs="Times New Roman"/>
@@ -2195,25 +2019,7 @@
           <w:szCs w:val="22"/>
         </w:rPr>
         <w:tab/>
-        <w:t xml:space="preserve">/* adds Calculator </w:t>
-      </w:r>
-      <w:proofErr w:type="spellStart"/>
-      <w:r>
-        <w:rPr>
-          <w:rFonts w:cs="Times New Roman"/>
-          <w:sz w:val="22"/>
-          <w:szCs w:val="22"/>
-        </w:rPr>
-        <w:t>dir</w:t>
-      </w:r>
-      <w:proofErr w:type="spellEnd"/>
-      <w:r>
-        <w:rPr>
-          <w:rFonts w:cs="Times New Roman"/>
-          <w:sz w:val="22"/>
-          <w:szCs w:val="22"/>
-        </w:rPr>
-        <w:t xml:space="preserve"> to ${PATH} in bash */</w:t>
+        <w:t>/* adds Calculator dir to ${PATH} in bash */</w:t>
       </w:r>
     </w:p>
     <w:p>
@@ -2323,7 +2129,6 @@
       <w:r>
         <w:t xml:space="preserve"> is implemented using the </w:t>
       </w:r>
-      <w:proofErr w:type="spellStart"/>
       <w:r>
         <w:rPr>
           <w:b/>
@@ -2338,7 +2143,6 @@
         </w:rPr>
         <w:t>ex</w:t>
       </w:r>
-      <w:proofErr w:type="spellEnd"/>
       <w:r>
         <w:t xml:space="preserve"> </w:t>
       </w:r>
@@ -2493,23 +2297,7 @@
                 <w:sz w:val="21"/>
                 <w:szCs w:val="21"/>
               </w:rPr>
-              <w:t xml:space="preserve">For platform compatibility, the </w:t>
-            </w:r>
-            <w:proofErr w:type="spellStart"/>
-            <w:r>
-              <w:rPr>
-                <w:sz w:val="21"/>
-                <w:szCs w:val="21"/>
-              </w:rPr>
-              <w:t>JLex</w:t>
-            </w:r>
-            <w:proofErr w:type="spellEnd"/>
-            <w:r>
-              <w:rPr>
-                <w:sz w:val="21"/>
-                <w:szCs w:val="21"/>
-              </w:rPr>
-              <w:t xml:space="preserve"> source code is compiled prior to initial use</w:t>
+              <w:t>For platform compatibility, the JLex source code is compiled prior to initial use</w:t>
             </w:r>
           </w:p>
         </w:tc>
@@ -2541,47 +2329,7 @@
                 <w:sz w:val="18"/>
                 <w:szCs w:val="18"/>
               </w:rPr>
-              <w:t xml:space="preserve">&gt; </w:t>
-            </w:r>
-            <w:proofErr w:type="spellStart"/>
-            <w:r>
-              <w:rPr>
-                <w:b/>
-                <w:i/>
-                <w:sz w:val="18"/>
-                <w:szCs w:val="18"/>
-              </w:rPr>
-              <w:t>javac</w:t>
-            </w:r>
-            <w:proofErr w:type="spellEnd"/>
-            <w:r>
-              <w:rPr>
-                <w:b/>
-                <w:i/>
-                <w:sz w:val="18"/>
-                <w:szCs w:val="18"/>
-              </w:rPr>
-              <w:t xml:space="preserve"> -target 1.8 </w:t>
-            </w:r>
-            <w:proofErr w:type="spellStart"/>
-            <w:r>
-              <w:rPr>
-                <w:b/>
-                <w:i/>
-                <w:sz w:val="18"/>
-                <w:szCs w:val="18"/>
-              </w:rPr>
-              <w:t>JLex</w:t>
-            </w:r>
-            <w:proofErr w:type="spellEnd"/>
-            <w:r>
-              <w:rPr>
-                <w:b/>
-                <w:i/>
-                <w:sz w:val="18"/>
-                <w:szCs w:val="18"/>
-              </w:rPr>
-              <w:t>/Main.java</w:t>
+              <w:t>&gt; javac -target 1.8 JLex/Main.java</w:t>
             </w:r>
           </w:p>
         </w:tc>
@@ -2650,7 +2398,6 @@
               <w:lastRenderedPageBreak/>
               <w:t xml:space="preserve">A file </w:t>
             </w:r>
-            <w:proofErr w:type="spellStart"/>
             <w:r>
               <w:rPr>
                 <w:b/>
@@ -2659,7 +2406,6 @@
               </w:rPr>
               <w:t>Calculator.lex</w:t>
             </w:r>
-            <w:proofErr w:type="spellEnd"/>
             <w:r>
               <w:rPr>
                 <w:sz w:val="21"/>
@@ -2752,23 +2498,7 @@
                 <w:sz w:val="21"/>
                 <w:szCs w:val="21"/>
               </w:rPr>
-              <w:t xml:space="preserve">The specification is then fed to the </w:t>
-            </w:r>
-            <w:proofErr w:type="spellStart"/>
-            <w:r>
-              <w:rPr>
-                <w:sz w:val="21"/>
-                <w:szCs w:val="21"/>
-              </w:rPr>
-              <w:t>JLex</w:t>
-            </w:r>
-            <w:proofErr w:type="spellEnd"/>
-            <w:r>
-              <w:rPr>
-                <w:sz w:val="21"/>
-                <w:szCs w:val="21"/>
-              </w:rPr>
-              <w:t xml:space="preserve"> scanner generator program to generate the customize scanner program</w:t>
+              <w:t>The specification is then fed to the JLex scanner generator program to generate the customize scanner program</w:t>
             </w:r>
           </w:p>
         </w:tc>
@@ -2809,39 +2539,8 @@
                 <w:sz w:val="18"/>
                 <w:szCs w:val="18"/>
               </w:rPr>
-              <w:t xml:space="preserve">java </w:t>
-            </w:r>
-            <w:proofErr w:type="spellStart"/>
-            <w:r>
-              <w:rPr>
-                <w:b/>
-                <w:i/>
-                <w:sz w:val="18"/>
-                <w:szCs w:val="18"/>
-              </w:rPr>
-              <w:t>JLex.Main</w:t>
-            </w:r>
-            <w:proofErr w:type="spellEnd"/>
-            <w:r>
-              <w:rPr>
-                <w:b/>
-                <w:i/>
-                <w:sz w:val="18"/>
-                <w:szCs w:val="18"/>
-              </w:rPr>
-              <w:t xml:space="preserve"> </w:t>
-            </w:r>
-            <w:proofErr w:type="spellStart"/>
-            <w:r>
-              <w:rPr>
-                <w:b/>
-                <w:i/>
-                <w:sz w:val="18"/>
-                <w:szCs w:val="18"/>
-              </w:rPr>
-              <w:t>Calculator.lex</w:t>
-            </w:r>
-            <w:proofErr w:type="spellEnd"/>
+              <w:t>java JLex.Main Calculator.lex</w:t>
+            </w:r>
           </w:p>
         </w:tc>
         <w:tc>
@@ -2941,21 +2640,21 @@
                 <w:sz w:val="21"/>
                 <w:szCs w:val="21"/>
               </w:rPr>
-              <w:t>the output file from last step to match class name</w:t>
-            </w:r>
-            <w:r>
-              <w:rPr>
-                <w:sz w:val="21"/>
-                <w:szCs w:val="21"/>
-              </w:rPr>
-              <w:t xml:space="preserve"> later use</w:t>
-            </w:r>
-            <w:r>
-              <w:rPr>
-                <w:sz w:val="21"/>
-                <w:szCs w:val="21"/>
-              </w:rPr>
-              <w:t xml:space="preserve"> with the parser program</w:t>
+              <w:t xml:space="preserve">the output file from last step to match </w:t>
+            </w:r>
+            <w:r>
+              <w:rPr>
+                <w:sz w:val="21"/>
+                <w:szCs w:val="21"/>
+              </w:rPr>
+              <w:t xml:space="preserve">the java </w:t>
+            </w:r>
+            <w:r>
+              <w:rPr>
+                <w:sz w:val="21"/>
+                <w:szCs w:val="21"/>
+              </w:rPr>
+              <w:t>class name</w:t>
             </w:r>
           </w:p>
         </w:tc>
@@ -3018,6 +2717,22 @@
                 <w:szCs w:val="21"/>
               </w:rPr>
             </w:pPr>
+            <w:r>
+              <w:rPr>
+                <w:sz w:val="21"/>
+                <w:szCs w:val="21"/>
+              </w:rPr>
+              <w:t xml:space="preserve">The file will be compiled and used later </w:t>
+            </w:r>
+            <w:bookmarkStart w:id="8" w:name="_GoBack"/>
+            <w:bookmarkEnd w:id="8"/>
+            <w:r>
+              <w:rPr>
+                <w:sz w:val="21"/>
+                <w:szCs w:val="21"/>
+              </w:rPr>
+              <w:t>with the parser program</w:t>
+            </w:r>
           </w:p>
         </w:tc>
       </w:tr>
@@ -3200,23 +2915,7 @@
                 <w:sz w:val="21"/>
                 <w:szCs w:val="21"/>
               </w:rPr>
-              <w:t xml:space="preserve">A file </w:t>
-            </w:r>
-            <w:proofErr w:type="spellStart"/>
-            <w:r>
-              <w:rPr>
-                <w:sz w:val="21"/>
-                <w:szCs w:val="21"/>
-              </w:rPr>
-              <w:t>Calculator.cup</w:t>
-            </w:r>
-            <w:proofErr w:type="spellEnd"/>
-            <w:r>
-              <w:rPr>
-                <w:sz w:val="21"/>
-                <w:szCs w:val="21"/>
-              </w:rPr>
-              <w:t xml:space="preserve"> is provided as an input specification to CUP</w:t>
+              <w:t>A file Calculator.cup is provided as an input specification to CUP</w:t>
             </w:r>
           </w:p>
         </w:tc>
@@ -3267,21 +2966,7 @@
                 <w:sz w:val="21"/>
                 <w:szCs w:val="21"/>
               </w:rPr>
-              <w:t xml:space="preserve">Refer to </w:t>
-            </w:r>
-            <w:r>
-              <w:rPr>
-                <w:sz w:val="21"/>
-                <w:szCs w:val="21"/>
-              </w:rPr>
-              <w:t>Parser</w:t>
-            </w:r>
-            <w:r>
-              <w:rPr>
-                <w:sz w:val="21"/>
-                <w:szCs w:val="21"/>
-              </w:rPr>
-              <w:t xml:space="preserve"> section for details</w:t>
+              <w:t>Refer to Parser section for details</w:t>
             </w:r>
           </w:p>
         </w:tc>
@@ -3365,88 +3050,8 @@
                 <w:sz w:val="18"/>
                 <w:szCs w:val="18"/>
               </w:rPr>
-              <w:t xml:space="preserve">&gt; </w:t>
-            </w:r>
-            <w:r>
-              <w:rPr>
-                <w:b/>
-                <w:i/>
-                <w:sz w:val="18"/>
-                <w:szCs w:val="18"/>
-              </w:rPr>
-              <w:t>java -</w:t>
-            </w:r>
-            <w:proofErr w:type="spellStart"/>
-            <w:r>
-              <w:rPr>
-                <w:b/>
-                <w:i/>
-                <w:sz w:val="18"/>
-                <w:szCs w:val="18"/>
-              </w:rPr>
-              <w:t>cp</w:t>
-            </w:r>
-            <w:proofErr w:type="spellEnd"/>
-            <w:r>
-              <w:rPr>
-                <w:b/>
-                <w:i/>
-                <w:sz w:val="18"/>
-                <w:szCs w:val="18"/>
-              </w:rPr>
-              <w:t xml:space="preserve"> </w:t>
-            </w:r>
-            <w:proofErr w:type="spellStart"/>
-            <w:r>
-              <w:rPr>
-                <w:b/>
-                <w:i/>
-                <w:sz w:val="18"/>
-                <w:szCs w:val="18"/>
-              </w:rPr>
-              <w:t>JavaCup</w:t>
-            </w:r>
-            <w:proofErr w:type="spellEnd"/>
-            <w:r>
-              <w:rPr>
-                <w:b/>
-                <w:i/>
-                <w:sz w:val="18"/>
-                <w:szCs w:val="18"/>
-              </w:rPr>
-              <w:t xml:space="preserve"> </w:t>
-            </w:r>
-            <w:proofErr w:type="spellStart"/>
-            <w:r>
-              <w:rPr>
-                <w:b/>
-                <w:i/>
-                <w:sz w:val="18"/>
-                <w:szCs w:val="18"/>
-              </w:rPr>
-              <w:t>java_cup.Main</w:t>
-            </w:r>
-            <w:proofErr w:type="spellEnd"/>
-            <w:r>
-              <w:rPr>
-                <w:b/>
-                <w:i/>
-                <w:sz w:val="18"/>
-                <w:szCs w:val="18"/>
-              </w:rPr>
-              <w:t xml:space="preserve"> </w:t>
-            </w:r>
-            <w:proofErr w:type="spellStart"/>
-            <w:r>
-              <w:rPr>
-                <w:b/>
-                <w:i/>
-                <w:sz w:val="18"/>
-                <w:szCs w:val="18"/>
-              </w:rPr>
-              <w:t>Calculator.cup</w:t>
-            </w:r>
-            <w:proofErr w:type="spellEnd"/>
+              <w:t>&gt; java -cp JavaCup java_cup.Main Calculator.cup</w:t>
+            </w:r>
           </w:p>
         </w:tc>
         <w:tc>
@@ -3615,69 +3220,7 @@
                 <w:sz w:val="18"/>
                 <w:szCs w:val="18"/>
               </w:rPr>
-              <w:t xml:space="preserve">&gt; </w:t>
-            </w:r>
-            <w:proofErr w:type="spellStart"/>
-            <w:proofErr w:type="gramStart"/>
-            <w:r>
-              <w:rPr>
-                <w:b/>
-                <w:i/>
-                <w:sz w:val="18"/>
-                <w:szCs w:val="18"/>
-              </w:rPr>
-              <w:t>javac</w:t>
-            </w:r>
-            <w:proofErr w:type="spellEnd"/>
-            <w:proofErr w:type="gramEnd"/>
-            <w:r>
-              <w:rPr>
-                <w:b/>
-                <w:i/>
-                <w:sz w:val="18"/>
-                <w:szCs w:val="18"/>
-              </w:rPr>
-              <w:t xml:space="preserve"> -</w:t>
-            </w:r>
-            <w:proofErr w:type="spellStart"/>
-            <w:r>
-              <w:rPr>
-                <w:b/>
-                <w:i/>
-                <w:sz w:val="18"/>
-                <w:szCs w:val="18"/>
-              </w:rPr>
-              <w:t>cp</w:t>
-            </w:r>
-            <w:proofErr w:type="spellEnd"/>
-            <w:r>
-              <w:rPr>
-                <w:b/>
-                <w:i/>
-                <w:sz w:val="18"/>
-                <w:szCs w:val="18"/>
-              </w:rPr>
-              <w:t xml:space="preserve"> .:</w:t>
-            </w:r>
-            <w:proofErr w:type="spellStart"/>
-            <w:r>
-              <w:rPr>
-                <w:b/>
-                <w:i/>
-                <w:sz w:val="18"/>
-                <w:szCs w:val="18"/>
-              </w:rPr>
-              <w:t>JavaCup</w:t>
-            </w:r>
-            <w:proofErr w:type="spellEnd"/>
-            <w:r>
-              <w:rPr>
-                <w:b/>
-                <w:i/>
-                <w:sz w:val="18"/>
-                <w:szCs w:val="18"/>
-              </w:rPr>
-              <w:t xml:space="preserve"> -d . parser.java sym.java Yylex.java</w:t>
+              <w:t>&gt; javac -cp .:JavaCup -d . parser.java sym.java Yylex.java</w:t>
             </w:r>
           </w:p>
         </w:tc>
@@ -3823,9 +3366,8 @@
                 <w:sz w:val="18"/>
                 <w:szCs w:val="18"/>
               </w:rPr>
-              <w:t>&gt; java -</w:t>
-            </w:r>
-            <w:proofErr w:type="spellStart"/>
+              <w:t xml:space="preserve">&gt; java -cp .:JavaCup </w:t>
+            </w:r>
             <w:r>
               <w:rPr>
                 <w:b/>
@@ -3833,49 +3375,8 @@
                 <w:sz w:val="18"/>
                 <w:szCs w:val="18"/>
               </w:rPr>
-              <w:t>cp</w:t>
-            </w:r>
-            <w:proofErr w:type="spellEnd"/>
-            <w:r>
-              <w:rPr>
-                <w:b/>
-                <w:i/>
-                <w:sz w:val="18"/>
-                <w:szCs w:val="18"/>
-              </w:rPr>
-              <w:t xml:space="preserve"> .:</w:t>
-            </w:r>
-            <w:proofErr w:type="spellStart"/>
-            <w:r>
-              <w:rPr>
-                <w:b/>
-                <w:i/>
-                <w:sz w:val="18"/>
-                <w:szCs w:val="18"/>
-              </w:rPr>
-              <w:t>JavaCup</w:t>
-            </w:r>
-            <w:proofErr w:type="spellEnd"/>
-            <w:r>
-              <w:rPr>
-                <w:b/>
-                <w:i/>
-                <w:sz w:val="18"/>
-                <w:szCs w:val="18"/>
-              </w:rPr>
-              <w:t xml:space="preserve"> </w:t>
-            </w:r>
-            <w:proofErr w:type="spellStart"/>
-            <w:r>
-              <w:rPr>
-                <w:b/>
-                <w:i/>
-                <w:sz w:val="18"/>
-                <w:szCs w:val="18"/>
-              </w:rPr>
               <w:t>Calculator.parser</w:t>
             </w:r>
-            <w:proofErr w:type="spellEnd"/>
           </w:p>
         </w:tc>
         <w:tc>
@@ -3897,8 +3398,6 @@
                 <w:szCs w:val="21"/>
               </w:rPr>
             </w:pPr>
-            <w:bookmarkStart w:id="8" w:name="_GoBack"/>
-            <w:bookmarkEnd w:id="8"/>
           </w:p>
         </w:tc>
       </w:tr>
@@ -4081,17 +3580,8 @@
                 <w:sz w:val="21"/>
                 <w:szCs w:val="21"/>
               </w:rPr>
-              <w:t xml:space="preserve">Include “.” in $PATH environment </w:t>
-            </w:r>
-            <w:proofErr w:type="spellStart"/>
-            <w:r>
-              <w:rPr>
-                <w:sz w:val="21"/>
-                <w:szCs w:val="21"/>
-              </w:rPr>
-              <w:t>var</w:t>
-            </w:r>
-            <w:proofErr w:type="spellEnd"/>
+              <w:t>Include “.” in $PATH environment var</w:t>
+            </w:r>
           </w:p>
         </w:tc>
         <w:tc>
@@ -4122,19 +3612,8 @@
                 <w:sz w:val="18"/>
                 <w:szCs w:val="18"/>
               </w:rPr>
-              <w:t xml:space="preserve">&gt; source </w:t>
-            </w:r>
-            <w:proofErr w:type="spellStart"/>
-            <w:r>
-              <w:rPr>
-                <w:b/>
-                <w:i/>
-                <w:sz w:val="18"/>
-                <w:szCs w:val="18"/>
-              </w:rPr>
-              <w:t>setenv</w:t>
-            </w:r>
-            <w:proofErr w:type="spellEnd"/>
+              <w:t>&gt; source setenv</w:t>
+            </w:r>
           </w:p>
           <w:p>
             <w:pPr>
@@ -4257,19 +3736,8 @@
                 <w:sz w:val="18"/>
                 <w:szCs w:val="18"/>
               </w:rPr>
-              <w:t xml:space="preserve">&gt; </w:t>
-            </w:r>
-            <w:proofErr w:type="spellStart"/>
-            <w:r>
-              <w:rPr>
-                <w:b/>
-                <w:i/>
-                <w:sz w:val="18"/>
-                <w:szCs w:val="18"/>
-              </w:rPr>
-              <w:t>mycalc</w:t>
-            </w:r>
-            <w:proofErr w:type="spellEnd"/>
+              <w:t>&gt; mycalc</w:t>
+            </w:r>
           </w:p>
         </w:tc>
         <w:tc>
@@ -4325,14 +3793,12 @@
       <w:r>
         <w:t xml:space="preserve"> directly interacts with the user and is implemented using the </w:t>
       </w:r>
-      <w:proofErr w:type="spellStart"/>
       <w:r>
         <w:rPr>
           <w:b/>
         </w:rPr>
         <w:t>Jlex</w:t>
       </w:r>
-      <w:proofErr w:type="spellEnd"/>
       <w:r>
         <w:t xml:space="preserve"> framework. </w:t>
       </w:r>
@@ -5640,11 +5106,9 @@
               <w:pStyle w:val="TableContents"/>
               <w:jc w:val="center"/>
             </w:pPr>
-            <w:proofErr w:type="spellStart"/>
             <w:r>
               <w:t>sqrt</w:t>
             </w:r>
-            <w:proofErr w:type="spellEnd"/>
           </w:p>
         </w:tc>
         <w:tc>
@@ -5695,21 +5159,12 @@
                 <w:szCs w:val="21"/>
               </w:rPr>
             </w:pPr>
-            <w:proofErr w:type="spellStart"/>
-            <w:r>
-              <w:rPr>
-                <w:sz w:val="21"/>
-                <w:szCs w:val="21"/>
-              </w:rPr>
-              <w:t>sqrt</w:t>
-            </w:r>
-            <w:proofErr w:type="spellEnd"/>
-            <w:r>
-              <w:rPr>
-                <w:sz w:val="21"/>
-                <w:szCs w:val="21"/>
-              </w:rPr>
-              <w:t>(2); sqrt1e5;</w:t>
+            <w:r>
+              <w:rPr>
+                <w:sz w:val="21"/>
+                <w:szCs w:val="21"/>
+              </w:rPr>
+              <w:t>sqrt(2); sqrt1e5;</w:t>
             </w:r>
           </w:p>
         </w:tc>
@@ -5964,7 +5419,6 @@
                 <w:szCs w:val="21"/>
               </w:rPr>
             </w:pPr>
-            <w:proofErr w:type="spellStart"/>
             <w:r>
               <w:rPr>
                 <w:sz w:val="21"/>
@@ -5972,7 +5426,6 @@
               </w:rPr>
               <w:t>Exponentation</w:t>
             </w:r>
-            <w:proofErr w:type="spellEnd"/>
           </w:p>
         </w:tc>
         <w:tc>
@@ -6596,11 +6049,9 @@
               <w:pStyle w:val="TableContents"/>
               <w:jc w:val="center"/>
             </w:pPr>
-            <w:proofErr w:type="spellStart"/>
             <w:r>
               <w:t>csc</w:t>
             </w:r>
-            <w:proofErr w:type="spellEnd"/>
           </w:p>
         </w:tc>
         <w:tc>
@@ -6652,7 +6103,6 @@
                 <w:szCs w:val="21"/>
               </w:rPr>
             </w:pPr>
-            <w:proofErr w:type="spellStart"/>
             <w:r>
               <w:rPr>
                 <w:sz w:val="21"/>
@@ -6660,7 +6110,6 @@
               </w:rPr>
               <w:t>csc</w:t>
             </w:r>
-            <w:proofErr w:type="spellEnd"/>
             <w:r>
               <w:rPr>
                 <w:sz w:val="21"/>
@@ -7589,7 +7038,7 @@
           <v:shape id="_x0000_i1025" type="#_x0000_t75" style="width:339.6pt;height:156.25pt" o:ole="">
             <v:imagedata r:id="rId10" o:title=""/>
           </v:shape>
-          <o:OLEObject Type="Embed" ProgID="Visio.Drawing.11" ShapeID="_x0000_i1025" DrawAspect="Content" ObjectID="_1516176975" r:id="rId11"/>
+          <o:OLEObject Type="Embed" ProgID="Visio.Drawing.11" ShapeID="_x0000_i1025" DrawAspect="Content" ObjectID="_1516178711" r:id="rId11"/>
         </w:object>
       </w:r>
     </w:p>
@@ -7673,21 +7122,7 @@
         <w:rPr>
           <w:lang w:val="en-SG" w:eastAsia="en-SG"/>
         </w:rPr>
-        <w:t xml:space="preserve">Leverage on </w:t>
-      </w:r>
-      <w:proofErr w:type="spellStart"/>
-      <w:r>
-        <w:rPr>
-          <w:lang w:val="en-SG" w:eastAsia="en-SG"/>
-        </w:rPr>
-        <w:t>Java.Math</w:t>
-      </w:r>
-      <w:proofErr w:type="spellEnd"/>
-      <w:r>
-        <w:rPr>
-          <w:lang w:val="en-SG" w:eastAsia="en-SG"/>
-        </w:rPr>
-        <w:t xml:space="preserve"> library functions</w:t>
+        <w:t>Leverage on Java.Math library functions</w:t>
       </w:r>
     </w:p>
     <w:p>
@@ -7751,21 +7186,7 @@
         <w:rPr>
           <w:lang w:val="en-SG" w:eastAsia="en-SG"/>
         </w:rPr>
-        <w:t xml:space="preserve">Unable to implement newline terminal token – may need more time to understand </w:t>
-      </w:r>
-      <w:proofErr w:type="spellStart"/>
-      <w:r>
-        <w:rPr>
-          <w:lang w:val="en-SG" w:eastAsia="en-SG"/>
-        </w:rPr>
-        <w:t>JLex</w:t>
-      </w:r>
-      <w:proofErr w:type="spellEnd"/>
-      <w:r>
-        <w:rPr>
-          <w:lang w:val="en-SG" w:eastAsia="en-SG"/>
-        </w:rPr>
-        <w:t>/CUP</w:t>
+        <w:t>Unable to implement newline terminal token – may need more time to understand JLex/CUP</w:t>
       </w:r>
     </w:p>
     <w:p>
@@ -7923,7 +7344,7 @@
       <w:rPr>
         <w:noProof/>
       </w:rPr>
-      <w:t>4</w:t>
+      <w:t>3</w:t>
     </w:r>
     <w:r>
       <w:rPr>
@@ -11921,7 +11342,7 @@
 </file>
 
 <file path=customXml/itemProps1.xml><?xml version="1.0" encoding="utf-8"?>
-<ds:datastoreItem xmlns:ds="http://schemas.openxmlformats.org/officeDocument/2006/customXml" ds:itemID="{C2EF5E1A-481F-434E-A433-28753460BA06}">
+<ds:datastoreItem xmlns:ds="http://schemas.openxmlformats.org/officeDocument/2006/customXml" ds:itemID="{B624FD0F-17B0-4885-BECB-6F9E674322AF}">
   <ds:schemaRefs>
     <ds:schemaRef ds:uri="http://schemas.openxmlformats.org/officeDocument/2006/bibliography"/>
   </ds:schemaRefs>

</xml_diff>